<commit_message>
minor changes along with my resume
</commit_message>
<xml_diff>
--- a/my-portfolio/static/Goutham Rangarajan.docx
+++ b/my-portfolio/static/Goutham Rangarajan.docx
@@ -841,6 +841,95 @@
         <w:jc w:val="both"/>
         <w:rPr>
           <w:rFonts w:cstheme="minorHAnsi"/>
+        </w:rPr>
+      </w:pPr>
+      <w:hyperlink r:id="rId13" w:history="1">
+        <w:r>
+          <w:rPr>
+            <w:rStyle w:val="Hyperlink"/>
+            <w:rFonts w:cstheme="minorHAnsi"/>
+          </w:rPr>
+          <w:t>https://weblearnings-e679a.web.app</w:t>
+        </w:r>
+      </w:hyperlink>
+      <w:r>
+        <w:rPr>
+          <w:rFonts w:cstheme="minorHAnsi"/>
+        </w:rPr>
+        <w:t xml:space="preserve">, a PWA project using Nuxt and Firebase to display a collection of you tube videos(along with the ability to play video) and documentation of the topics Vue, Nuxt, HTML, CSS frameworks etc </w:t>
+      </w:r>
+    </w:p>
+    <w:p>
+      <w:pPr>
+        <w:pStyle w:val="ListParagraph"/>
+        <w:widowControl/>
+        <w:numPr>
+          <w:ilvl w:val="0"/>
+          <w:numId w:val="27"/>
+        </w:numPr>
+        <w:contextualSpacing/>
+        <w:jc w:val="both"/>
+        <w:rPr>
+          <w:rStyle w:val="Hyperlink"/>
+        </w:rPr>
+      </w:pPr>
+      <w:r>
+        <w:rPr>
+          <w:rStyle w:val="Hyperlink"/>
+        </w:rPr>
+        <w:t>https://portfolio-6d6eb7.netlify.app/</w:t>
+      </w:r>
+    </w:p>
+    <w:p>
+      <w:pPr>
+        <w:pStyle w:val="ListParagraph"/>
+        <w:widowControl/>
+        <w:ind w:left="720"/>
+        <w:contextualSpacing/>
+        <w:jc w:val="both"/>
+        <w:rPr>
+          <w:rFonts w:cstheme="minorHAnsi"/>
+          <w:b/>
+          <w:bCs/>
+        </w:rPr>
+      </w:pPr>
+      <w:r>
+        <w:rPr>
+          <w:rFonts w:cstheme="minorHAnsi"/>
+        </w:rPr>
+        <w:t>A naive JAMSTACK implementation of my portfolio</w:t>
+      </w:r>
+      <w:r>
+        <w:rPr>
+          <w:rFonts w:cstheme="minorHAnsi"/>
+        </w:rPr>
+        <w:t xml:space="preserve"> site</w:t>
+      </w:r>
+      <w:r>
+        <w:rPr>
+          <w:rFonts w:cstheme="minorHAnsi"/>
+        </w:rPr>
+        <w:t xml:space="preserve"> with CI/CD</w:t>
+      </w:r>
+      <w:r>
+        <w:rPr>
+          <w:rFonts w:cstheme="minorHAnsi"/>
+        </w:rPr>
+        <w:t xml:space="preserve"> </w:t>
+      </w:r>
+    </w:p>
+    <w:p>
+      <w:pPr>
+        <w:pStyle w:val="ListParagraph"/>
+        <w:widowControl/>
+        <w:numPr>
+          <w:ilvl w:val="0"/>
+          <w:numId w:val="27"/>
+        </w:numPr>
+        <w:contextualSpacing/>
+        <w:jc w:val="both"/>
+        <w:rPr>
+          <w:rFonts w:cstheme="minorHAnsi"/>
           <w:b/>
           <w:bCs/>
         </w:rPr>
@@ -861,7 +950,7 @@
           <w:rFonts w:cstheme="minorHAnsi"/>
         </w:rPr>
       </w:pPr>
-      <w:hyperlink r:id="rId13" w:history="1">
+      <w:hyperlink r:id="rId14" w:history="1">
         <w:r>
           <w:rPr>
             <w:rStyle w:val="Hyperlink"/>
@@ -870,74 +959,6 @@
           <w:t>http://vueimages.us-east-1.elasticbeanstalk.com/</w:t>
         </w:r>
       </w:hyperlink>
-    </w:p>
-    <w:p>
-      <w:pPr>
-        <w:pStyle w:val="ListParagraph"/>
-        <w:widowControl/>
-        <w:numPr>
-          <w:ilvl w:val="0"/>
-          <w:numId w:val="27"/>
-        </w:numPr>
-        <w:contextualSpacing/>
-        <w:jc w:val="both"/>
-        <w:rPr>
-          <w:rFonts w:cstheme="minorHAnsi"/>
-          <w:b/>
-          <w:bCs/>
-        </w:rPr>
-      </w:pPr>
-      <w:r>
-        <w:rPr>
-          <w:rFonts w:cstheme="minorHAnsi"/>
-        </w:rPr>
-        <w:t>Developed EOD Stock data display using the following frameworks</w:t>
-      </w:r>
-    </w:p>
-    <w:p>
-      <w:pPr>
-        <w:ind w:firstLine="720"/>
-        <w:jc w:val="both"/>
-        <w:rPr>
-          <w:rFonts w:cstheme="minorHAnsi"/>
-        </w:rPr>
-      </w:pPr>
-      <w:r>
-        <w:rPr>
-          <w:rFonts w:cstheme="minorHAnsi"/>
-        </w:rPr>
-        <w:t>Vue js, Firebase authentication &amp; hosting, Firestore, Google charts</w:t>
-      </w:r>
-    </w:p>
-    <w:p>
-      <w:pPr>
-        <w:pStyle w:val="ListParagraph"/>
-        <w:widowControl/>
-        <w:numPr>
-          <w:ilvl w:val="0"/>
-          <w:numId w:val="27"/>
-        </w:numPr>
-        <w:contextualSpacing/>
-        <w:jc w:val="both"/>
-        <w:rPr>
-          <w:rFonts w:cstheme="minorHAnsi"/>
-        </w:rPr>
-      </w:pPr>
-      <w:hyperlink r:id="rId14" w:history="1">
-        <w:r>
-          <w:rPr>
-            <w:rStyle w:val="Hyperlink"/>
-            <w:rFonts w:cstheme="minorHAnsi"/>
-          </w:rPr>
-          <w:t>https://weblearnings-e679a.web.app</w:t>
-        </w:r>
-      </w:hyperlink>
-      <w:r>
-        <w:rPr>
-          <w:rFonts w:cstheme="minorHAnsi"/>
-        </w:rPr>
-        <w:t xml:space="preserve">, a PWA project using Nuxt and Firebase to display a collection of you tube videos(along with the ability to play video) and documentation of the topics Vue, Nuxt, HTML, CSS frameworks etc </w:t>
-      </w:r>
     </w:p>
     <w:p>
       <w:pPr>
@@ -9512,6 +9533,15 @@
 </file>
 
 <file path=customXml/item1.xml><?xml version="1.0" encoding="utf-8"?>
+<?mso-contentType ?>
+<FormTemplates xmlns="http://schemas.microsoft.com/sharepoint/v3/contenttype/forms">
+  <Display>DocumentLibraryForm</Display>
+  <Edit>DocumentLibraryForm</Edit>
+  <New>DocumentLibraryForm</New>
+</FormTemplates>
+</file>
+
+<file path=customXml/item2.xml><?xml version="1.0" encoding="utf-8"?>
 <p:properties xmlns:p="http://schemas.microsoft.com/office/2006/metadata/properties" xmlns:xsi="http://www.w3.org/2001/XMLSchema-instance" xmlns:pc="http://schemas.microsoft.com/office/infopath/2007/PartnerControls">
   <documentManagement>
     <_ip_UnifiedCompliancePolicyUIAction xmlns="http://schemas.microsoft.com/sharepoint/v3" xsi:nil="true"/>
@@ -9520,20 +9550,7 @@
 </p:properties>
 </file>
 
-<file path=customXml/item2.xml><?xml version="1.0" encoding="utf-8"?>
-<?mso-contentType ?>
-<FormTemplates xmlns="http://schemas.microsoft.com/sharepoint/v3/contenttype/forms">
-  <Display>DocumentLibraryForm</Display>
-  <Edit>DocumentLibraryForm</Edit>
-  <New>DocumentLibraryForm</New>
-</FormTemplates>
-</file>
-
 <file path=customXml/item3.xml><?xml version="1.0" encoding="utf-8"?>
-<b:Sources xmlns:b="http://schemas.openxmlformats.org/officeDocument/2006/bibliography" xmlns="http://schemas.openxmlformats.org/officeDocument/2006/bibliography" SelectedStyle="\APASixthEditionOfficeOnline.xsl" StyleName="APA" Version="6"/>
-</file>
-
-<file path=customXml/item4.xml><?xml version="1.0" encoding="utf-8"?>
 <ct:contentTypeSchema xmlns:ct="http://schemas.microsoft.com/office/2006/metadata/contentType" xmlns:ma="http://schemas.microsoft.com/office/2006/metadata/properties/metaAttributes" ct:_="" ma:_="" ma:contentTypeName="Document" ma:contentTypeID="0x010100AD2BBAA9BC319B429E0840E808F12AE4" ma:contentTypeVersion="15" ma:contentTypeDescription="Create a new document." ma:contentTypeScope="" ma:versionID="54becfb717cb99e27ba01335c944fc10">
   <xsd:schema xmlns:xsd="http://www.w3.org/2001/XMLSchema" xmlns:xs="http://www.w3.org/2001/XMLSchema" xmlns:p="http://schemas.microsoft.com/office/2006/metadata/properties" xmlns:ns1="http://schemas.microsoft.com/sharepoint/v3" xmlns:ns3="b3ea3ada-aecc-44d7-acfc-b7595d11a750" xmlns:ns4="a4a0459c-a582-4f19-948d-c6c0f58fedc0" targetNamespace="http://schemas.microsoft.com/office/2006/metadata/properties" ma:root="true" ma:fieldsID="2388b28091ca90fcdc3d2c1f499e985b" ns1:_="" ns3:_="" ns4:_="">
     <xsd:import namespace="http://schemas.microsoft.com/sharepoint/v3"/>
@@ -9773,7 +9790,19 @@
 </ct:contentTypeSchema>
 </file>
 
+<file path=customXml/item4.xml><?xml version="1.0" encoding="utf-8"?>
+<b:Sources xmlns:b="http://schemas.openxmlformats.org/officeDocument/2006/bibliography" xmlns="http://schemas.openxmlformats.org/officeDocument/2006/bibliography" SelectedStyle="\APASixthEditionOfficeOnline.xsl" StyleName="APA" Version="6"/>
+</file>
+
 <file path=customXml/itemProps1.xml><?xml version="1.0" encoding="utf-8"?>
+<ds:datastoreItem xmlns:ds="http://schemas.openxmlformats.org/officeDocument/2006/customXml" ds:itemID="{A294E01C-D024-448E-92D8-BC5AA6A90EA1}">
+  <ds:schemaRefs>
+    <ds:schemaRef ds:uri="http://schemas.microsoft.com/sharepoint/v3/contenttype/forms"/>
+  </ds:schemaRefs>
+</ds:datastoreItem>
+</file>
+
+<file path=customXml/itemProps2.xml><?xml version="1.0" encoding="utf-8"?>
 <ds:datastoreItem xmlns:ds="http://schemas.openxmlformats.org/officeDocument/2006/customXml" ds:itemID="{0AE83A76-CE52-48B8-BBC3-034D0C6ED5B3}">
   <ds:schemaRefs>
     <ds:schemaRef ds:uri="http://schemas.microsoft.com/office/2006/metadata/properties"/>
@@ -9783,23 +9812,7 @@
 </ds:datastoreItem>
 </file>
 
-<file path=customXml/itemProps2.xml><?xml version="1.0" encoding="utf-8"?>
-<ds:datastoreItem xmlns:ds="http://schemas.openxmlformats.org/officeDocument/2006/customXml" ds:itemID="{A294E01C-D024-448E-92D8-BC5AA6A90EA1}">
-  <ds:schemaRefs>
-    <ds:schemaRef ds:uri="http://schemas.microsoft.com/sharepoint/v3/contenttype/forms"/>
-  </ds:schemaRefs>
-</ds:datastoreItem>
-</file>
-
 <file path=customXml/itemProps3.xml><?xml version="1.0" encoding="utf-8"?>
-<ds:datastoreItem xmlns:ds="http://schemas.openxmlformats.org/officeDocument/2006/customXml" ds:itemID="{6FCE19C7-2E2E-4054-94F8-955055241140}">
-  <ds:schemaRefs>
-    <ds:schemaRef ds:uri="http://schemas.openxmlformats.org/officeDocument/2006/bibliography"/>
-  </ds:schemaRefs>
-</ds:datastoreItem>
-</file>
-
-<file path=customXml/itemProps4.xml><?xml version="1.0" encoding="utf-8"?>
 <ds:datastoreItem xmlns:ds="http://schemas.openxmlformats.org/officeDocument/2006/customXml" ds:itemID="{997A7350-314F-4F38-88FB-839619629737}">
   <ds:schemaRefs>
     <ds:schemaRef ds:uri="http://schemas.microsoft.com/office/2006/metadata/contentType"/>
@@ -9817,4 +9830,12 @@
     <ds:schemaRef ds:uri="http://schemas.microsoft.com/internal/obd"/>
   </ds:schemaRefs>
 </ds:datastoreItem>
+</file>
+
+<file path=customXml/itemProps4.xml><?xml version="1.0" encoding="utf-8"?>
+<ds:datastoreItem xmlns:ds="http://schemas.openxmlformats.org/officeDocument/2006/customXml" ds:itemID="{6FCE19C7-2E2E-4054-94F8-955055241140}">
+  <ds:schemaRefs>
+    <ds:schemaRef ds:uri="http://schemas.openxmlformats.org/officeDocument/2006/bibliography"/>
+  </ds:schemaRefs>
+</ds:datastoreItem>
 </file>
</xml_diff>

<commit_message>
changed my portfolio site name
</commit_message>
<xml_diff>
--- a/my-portfolio/static/Goutham Rangarajan.docx
+++ b/my-portfolio/static/Goutham Rangarajan.docx
@@ -184,7 +184,21 @@
         <w:rPr>
           <w:rFonts w:eastAsia="Times New Roman" w:cstheme="minorHAnsi"/>
         </w:rPr>
-        <w:t>Experience in front-end frameworks like Javascript, jQuery, Vue.js, AngularJS, Angular 2+, Bootstrap, Materialize CSS, and Semantic UI.</w:t>
+        <w:t xml:space="preserve">Experience in front-end frameworks like </w:t>
+      </w:r>
+      <w:proofErr w:type="spellStart"/>
+      <w:r>
+        <w:rPr>
+          <w:rFonts w:eastAsia="Times New Roman" w:cstheme="minorHAnsi"/>
+        </w:rPr>
+        <w:t>Javascript</w:t>
+      </w:r>
+      <w:proofErr w:type="spellEnd"/>
+      <w:r>
+        <w:rPr>
+          <w:rFonts w:eastAsia="Times New Roman" w:cstheme="minorHAnsi"/>
+        </w:rPr>
+        <w:t>, jQuery, Vue.js, AngularJS, Angular 2+, Bootstrap, Materialize CSS, and Semantic UI.</w:t>
       </w:r>
     </w:p>
     <w:p>
@@ -228,7 +242,35 @@
         <w:rPr>
           <w:rFonts w:eastAsia="Times New Roman" w:cstheme="minorHAnsi"/>
         </w:rPr>
-        <w:t>Experience in 3rd Party controls/libraries like Devextreme, Infragistics, Aspose, and Kendo UI.</w:t>
+        <w:t xml:space="preserve">Experience in 3rd Party controls/libraries like </w:t>
+      </w:r>
+      <w:proofErr w:type="spellStart"/>
+      <w:r>
+        <w:rPr>
+          <w:rFonts w:eastAsia="Times New Roman" w:cstheme="minorHAnsi"/>
+        </w:rPr>
+        <w:t>Devextreme</w:t>
+      </w:r>
+      <w:proofErr w:type="spellEnd"/>
+      <w:r>
+        <w:rPr>
+          <w:rFonts w:eastAsia="Times New Roman" w:cstheme="minorHAnsi"/>
+        </w:rPr>
+        <w:t xml:space="preserve">, Infragistics, </w:t>
+      </w:r>
+      <w:proofErr w:type="spellStart"/>
+      <w:r>
+        <w:rPr>
+          <w:rFonts w:eastAsia="Times New Roman" w:cstheme="minorHAnsi"/>
+        </w:rPr>
+        <w:t>Aspose</w:t>
+      </w:r>
+      <w:proofErr w:type="spellEnd"/>
+      <w:r>
+        <w:rPr>
+          <w:rFonts w:eastAsia="Times New Roman" w:cstheme="minorHAnsi"/>
+        </w:rPr>
+        <w:t>, and Kendo UI.</w:t>
       </w:r>
     </w:p>
     <w:p>
@@ -272,7 +314,35 @@
         <w:rPr>
           <w:rFonts w:eastAsia="Times New Roman" w:cstheme="minorHAnsi"/>
         </w:rPr>
-        <w:t>Highly inclined towards Cloud and Vue js framework. Researched integration of Cloud platforms like Firebase &amp; AWS to Vue js and Azure to .Net core. Developed personal applications with this research.</w:t>
+        <w:t xml:space="preserve">Highly inclined towards Cloud and Vue </w:t>
+      </w:r>
+      <w:proofErr w:type="spellStart"/>
+      <w:r>
+        <w:rPr>
+          <w:rFonts w:eastAsia="Times New Roman" w:cstheme="minorHAnsi"/>
+        </w:rPr>
+        <w:t>js</w:t>
+      </w:r>
+      <w:proofErr w:type="spellEnd"/>
+      <w:r>
+        <w:rPr>
+          <w:rFonts w:eastAsia="Times New Roman" w:cstheme="minorHAnsi"/>
+        </w:rPr>
+        <w:t xml:space="preserve"> framework. Researched integration of Cloud platforms like Firebase &amp; AWS to Vue </w:t>
+      </w:r>
+      <w:proofErr w:type="spellStart"/>
+      <w:r>
+        <w:rPr>
+          <w:rFonts w:eastAsia="Times New Roman" w:cstheme="minorHAnsi"/>
+        </w:rPr>
+        <w:t>js</w:t>
+      </w:r>
+      <w:proofErr w:type="spellEnd"/>
+      <w:r>
+        <w:rPr>
+          <w:rFonts w:eastAsia="Times New Roman" w:cstheme="minorHAnsi"/>
+        </w:rPr>
+        <w:t xml:space="preserve"> and Azure to .Net core. Developed personal applications with this research.</w:t>
       </w:r>
     </w:p>
     <w:p>
@@ -447,7 +517,21 @@
               <w:rPr>
                 <w:rFonts w:cstheme="minorHAnsi"/>
               </w:rPr>
-              <w:t>C#, .Net Core, .Net framework 3.5, 4.5,6.0, ASP .Net, ADO .Net, MVC, Razor, Web API, LINQ, Entity Framework, Windows Forms, WPF, XAML, .Net Web ASMX, Web API, WCF Services, RDLC Reporting Solutions, NUnit Framework, Node.js, Express.js, MVC, Unity, Prism, CAB, HTML, XML, CSS, JavaScript, jQuery, Vue.js, AngularJS (1.6), Angular 7, SPAs, Bootstrap, MS Visual Studio 2005,2008,2012,2013 and SQL Server Management Studio.</w:t>
+              <w:t xml:space="preserve">C#, .Net Core, .Net framework 3.5, 4.5,6.0, ASP .Net, ADO .Net, MVC, Razor, Web API, LINQ, Entity Framework, Windows Forms, WPF, XAML, .Net Web ASMX, Web API, WCF Services, RDLC Reporting Solutions, </w:t>
+            </w:r>
+            <w:proofErr w:type="spellStart"/>
+            <w:r>
+              <w:rPr>
+                <w:rFonts w:cstheme="minorHAnsi"/>
+              </w:rPr>
+              <w:t>NUnit</w:t>
+            </w:r>
+            <w:proofErr w:type="spellEnd"/>
+            <w:r>
+              <w:rPr>
+                <w:rFonts w:cstheme="minorHAnsi"/>
+              </w:rPr>
+              <w:t xml:space="preserve"> Framework, Node.js, Express.js, MVC, Unity, Prism, CAB, HTML, XML, CSS, JavaScript, jQuery, Vue.js, AngularJS (1.6), Angular 7, SPAs, Bootstrap, MS Visual Studio 2005,2008,2012,2013 and SQL Server Management Studio.</w:t>
             </w:r>
           </w:p>
         </w:tc>
@@ -490,7 +574,21 @@
               <w:rPr>
                 <w:rFonts w:cstheme="minorHAnsi"/>
               </w:rPr>
-              <w:t>SQL Server (2016, 2012, 2008, 2005), SSIS, SSRS. Cloud databases Azure, Firestore, MongoDB.</w:t>
+              <w:t xml:space="preserve">SQL Server (2016, 2012, 2008, 2005), SSIS, SSRS. Cloud databases Azure, </w:t>
+            </w:r>
+            <w:proofErr w:type="spellStart"/>
+            <w:r>
+              <w:rPr>
+                <w:rFonts w:cstheme="minorHAnsi"/>
+              </w:rPr>
+              <w:t>Firestore</w:t>
+            </w:r>
+            <w:proofErr w:type="spellEnd"/>
+            <w:r>
+              <w:rPr>
+                <w:rFonts w:cstheme="minorHAnsi"/>
+              </w:rPr>
+              <w:t>, MongoDB.</w:t>
             </w:r>
           </w:p>
         </w:tc>
@@ -578,7 +676,35 @@
               <w:rPr>
                 <w:rFonts w:cstheme="minorHAnsi"/>
               </w:rPr>
-              <w:t>Team Foundation Server, Source Safe, BitBucket, Github, Tortoise, SVN, IIS deployment, Cloud hosting.</w:t>
+              <w:t xml:space="preserve">Team Foundation Server, Source Safe, </w:t>
+            </w:r>
+            <w:proofErr w:type="spellStart"/>
+            <w:r>
+              <w:rPr>
+                <w:rFonts w:cstheme="minorHAnsi"/>
+              </w:rPr>
+              <w:t>BitBucket</w:t>
+            </w:r>
+            <w:proofErr w:type="spellEnd"/>
+            <w:r>
+              <w:rPr>
+                <w:rFonts w:cstheme="minorHAnsi"/>
+              </w:rPr>
+              <w:t xml:space="preserve">, </w:t>
+            </w:r>
+            <w:proofErr w:type="spellStart"/>
+            <w:r>
+              <w:rPr>
+                <w:rFonts w:cstheme="minorHAnsi"/>
+              </w:rPr>
+              <w:t>Github</w:t>
+            </w:r>
+            <w:proofErr w:type="spellEnd"/>
+            <w:r>
+              <w:rPr>
+                <w:rFonts w:cstheme="minorHAnsi"/>
+              </w:rPr>
+              <w:t>, Tortoise, SVN, IIS deployment, Cloud hosting.</w:t>
             </w:r>
           </w:p>
         </w:tc>
@@ -770,8 +896,30 @@
         <w:rPr>
           <w:rFonts w:cstheme="minorHAnsi"/>
         </w:rPr>
-        <w:t>Active code shares to Github and Codepen</w:t>
-      </w:r>
+        <w:t xml:space="preserve">Active code shares to </w:t>
+      </w:r>
+      <w:proofErr w:type="spellStart"/>
+      <w:r>
+        <w:rPr>
+          <w:rFonts w:cstheme="minorHAnsi"/>
+        </w:rPr>
+        <w:t>Github</w:t>
+      </w:r>
+      <w:proofErr w:type="spellEnd"/>
+      <w:r>
+        <w:rPr>
+          <w:rFonts w:cstheme="minorHAnsi"/>
+        </w:rPr>
+        <w:t xml:space="preserve"> and </w:t>
+      </w:r>
+      <w:proofErr w:type="spellStart"/>
+      <w:r>
+        <w:rPr>
+          <w:rFonts w:cstheme="minorHAnsi"/>
+        </w:rPr>
+        <w:t>Codepen</w:t>
+      </w:r>
+      <w:proofErr w:type="spellEnd"/>
     </w:p>
     <w:p>
       <w:pPr>
@@ -856,7 +1004,41 @@
         <w:rPr>
           <w:rFonts w:cstheme="minorHAnsi"/>
         </w:rPr>
-        <w:t xml:space="preserve">, a PWA project using Nuxt and Firebase to display a collection of you tube videos(along with the ability to play video) and documentation of the topics Vue, Nuxt, HTML, CSS frameworks etc </w:t>
+        <w:t xml:space="preserve">, a PWA project using </w:t>
+      </w:r>
+      <w:proofErr w:type="spellStart"/>
+      <w:r>
+        <w:rPr>
+          <w:rFonts w:cstheme="minorHAnsi"/>
+        </w:rPr>
+        <w:t>Nuxt</w:t>
+      </w:r>
+      <w:proofErr w:type="spellEnd"/>
+      <w:r>
+        <w:rPr>
+          <w:rFonts w:cstheme="minorHAnsi"/>
+        </w:rPr>
+        <w:t xml:space="preserve"> and Firebase to display a collection of you tube videos(along with the ability to play video) and documentation of the topics Vue, </w:t>
+      </w:r>
+      <w:proofErr w:type="spellStart"/>
+      <w:r>
+        <w:rPr>
+          <w:rFonts w:cstheme="minorHAnsi"/>
+        </w:rPr>
+        <w:t>Nuxt</w:t>
+      </w:r>
+      <w:proofErr w:type="spellEnd"/>
+      <w:r>
+        <w:rPr>
+          <w:rFonts w:cstheme="minorHAnsi"/>
+        </w:rPr>
+        <w:t>, HTML, CSS frameworks etc</w:t>
+      </w:r>
+      <w:r>
+        <w:rPr>
+          <w:rFonts w:cstheme="minorHAnsi"/>
+        </w:rPr>
+        <w:t>.</w:t>
       </w:r>
     </w:p>
     <w:p>
@@ -877,7 +1059,19 @@
         <w:rPr>
           <w:rStyle w:val="Hyperlink"/>
         </w:rPr>
-        <w:t>https://portfolio-6d6eb7.netlify.app/</w:t>
+        <w:t>https://portfolio-</w:t>
+      </w:r>
+      <w:r>
+        <w:rPr>
+          <w:rStyle w:val="Hyperlink"/>
+        </w:rPr>
+        <w:t>gouthamrangarajan</w:t>
+      </w:r>
+      <w:r>
+        <w:rPr>
+          <w:rStyle w:val="Hyperlink"/>
+        </w:rPr>
+        <w:t>.netlify.app/</w:t>
       </w:r>
     </w:p>
     <w:p>
@@ -938,7 +1132,35 @@
         <w:rPr>
           <w:rFonts w:cstheme="minorHAnsi"/>
         </w:rPr>
-        <w:t>Developed image gallery using Vuejs, Express js and hosted to AWS cloud</w:t>
+        <w:t xml:space="preserve">Developed image gallery using </w:t>
+      </w:r>
+      <w:proofErr w:type="spellStart"/>
+      <w:r>
+        <w:rPr>
+          <w:rFonts w:cstheme="minorHAnsi"/>
+        </w:rPr>
+        <w:t>Vuejs</w:t>
+      </w:r>
+      <w:proofErr w:type="spellEnd"/>
+      <w:r>
+        <w:rPr>
+          <w:rFonts w:cstheme="minorHAnsi"/>
+        </w:rPr>
+        <w:t xml:space="preserve">, Express </w:t>
+      </w:r>
+      <w:proofErr w:type="spellStart"/>
+      <w:r>
+        <w:rPr>
+          <w:rFonts w:cstheme="minorHAnsi"/>
+        </w:rPr>
+        <w:t>js</w:t>
+      </w:r>
+      <w:proofErr w:type="spellEnd"/>
+      <w:r>
+        <w:rPr>
+          <w:rFonts w:cstheme="minorHAnsi"/>
+        </w:rPr>
+        <w:t xml:space="preserve"> and hosted to AWS cloud</w:t>
       </w:r>
     </w:p>
     <w:p>
@@ -1283,7 +1505,23 @@
           <w:rFonts w:cstheme="minorHAnsi"/>
           <w:bCs/>
         </w:rPr>
-        <w:t xml:space="preserve">Developed Components in Angular 7 SPA application using Devextreme which enabled users to upload and view/edit Option trades </w:t>
+        <w:t xml:space="preserve">Developed Components in Angular 7 SPA application using </w:t>
+      </w:r>
+      <w:proofErr w:type="spellStart"/>
+      <w:r>
+        <w:rPr>
+          <w:rFonts w:cstheme="minorHAnsi"/>
+          <w:bCs/>
+        </w:rPr>
+        <w:t>Devextreme</w:t>
+      </w:r>
+      <w:proofErr w:type="spellEnd"/>
+      <w:r>
+        <w:rPr>
+          <w:rFonts w:cstheme="minorHAnsi"/>
+          <w:bCs/>
+        </w:rPr>
+        <w:t xml:space="preserve"> which enabled users to upload and view/edit Option trades </w:t>
       </w:r>
     </w:p>
     <w:p>
@@ -1306,7 +1544,23 @@
           <w:rFonts w:cstheme="minorHAnsi"/>
           <w:bCs/>
         </w:rPr>
-        <w:t xml:space="preserve">Developed Web API background poller/consumer to fetch Security and Price data from upstream system. </w:t>
+        <w:t xml:space="preserve">Developed Web API background </w:t>
+      </w:r>
+      <w:proofErr w:type="spellStart"/>
+      <w:r>
+        <w:rPr>
+          <w:rFonts w:cstheme="minorHAnsi"/>
+          <w:bCs/>
+        </w:rPr>
+        <w:t>poller</w:t>
+      </w:r>
+      <w:proofErr w:type="spellEnd"/>
+      <w:r>
+        <w:rPr>
+          <w:rFonts w:cstheme="minorHAnsi"/>
+          <w:bCs/>
+        </w:rPr>
+        <w:t xml:space="preserve">/consumer to fetch Security and Price data from upstream system. </w:t>
       </w:r>
     </w:p>
     <w:p>
@@ -1398,7 +1652,23 @@
           <w:rFonts w:cstheme="minorHAnsi"/>
           <w:bCs/>
         </w:rPr>
-        <w:t>Developed web application using ASP .Net Core and Vue js used by internal technical team &amp; business analysts to interact with Web API’s to gather security and price information.</w:t>
+        <w:t xml:space="preserve">Developed web application using ASP .Net Core and Vue </w:t>
+      </w:r>
+      <w:proofErr w:type="spellStart"/>
+      <w:r>
+        <w:rPr>
+          <w:rFonts w:cstheme="minorHAnsi"/>
+          <w:bCs/>
+        </w:rPr>
+        <w:t>js</w:t>
+      </w:r>
+      <w:proofErr w:type="spellEnd"/>
+      <w:r>
+        <w:rPr>
+          <w:rFonts w:cstheme="minorHAnsi"/>
+          <w:bCs/>
+        </w:rPr>
+        <w:t xml:space="preserve"> used by internal technical team &amp; business analysts to interact with Web API’s to gather security and price information.</w:t>
       </w:r>
     </w:p>
     <w:p>
@@ -1421,7 +1691,23 @@
           <w:rFonts w:cstheme="minorHAnsi"/>
           <w:bCs/>
         </w:rPr>
-        <w:t>Developed web application using Vue js and Asp .Net Core to view and download the data provided by centralized API of BMO capital markets.</w:t>
+        <w:t xml:space="preserve">Developed web application using Vue </w:t>
+      </w:r>
+      <w:proofErr w:type="spellStart"/>
+      <w:r>
+        <w:rPr>
+          <w:rFonts w:cstheme="minorHAnsi"/>
+          <w:bCs/>
+        </w:rPr>
+        <w:t>js</w:t>
+      </w:r>
+      <w:proofErr w:type="spellEnd"/>
+      <w:r>
+        <w:rPr>
+          <w:rFonts w:cstheme="minorHAnsi"/>
+          <w:bCs/>
+        </w:rPr>
+        <w:t xml:space="preserve"> and Asp .Net Core to view and download the data provided by centralized API of BMO capital markets.</w:t>
       </w:r>
     </w:p>
     <w:p>
@@ -1537,7 +1823,39 @@
           <w:rFonts w:cstheme="minorHAnsi"/>
           <w:bCs/>
         </w:rPr>
-        <w:t xml:space="preserve">: .Net Core, Angular 7, Vue js, Kafka, MQ, SQL Server 2016, TFS, BitBucket. </w:t>
+        <w:t xml:space="preserve">: .Net Core, Angular 7, Vue </w:t>
+      </w:r>
+      <w:proofErr w:type="spellStart"/>
+      <w:r>
+        <w:rPr>
+          <w:rFonts w:cstheme="minorHAnsi"/>
+          <w:bCs/>
+        </w:rPr>
+        <w:t>js</w:t>
+      </w:r>
+      <w:proofErr w:type="spellEnd"/>
+      <w:r>
+        <w:rPr>
+          <w:rFonts w:cstheme="minorHAnsi"/>
+          <w:bCs/>
+        </w:rPr>
+        <w:t xml:space="preserve">, Kafka, MQ, SQL Server 2016, TFS, </w:t>
+      </w:r>
+      <w:proofErr w:type="spellStart"/>
+      <w:r>
+        <w:rPr>
+          <w:rFonts w:cstheme="minorHAnsi"/>
+          <w:bCs/>
+        </w:rPr>
+        <w:t>BitBucket</w:t>
+      </w:r>
+      <w:proofErr w:type="spellEnd"/>
+      <w:r>
+        <w:rPr>
+          <w:rFonts w:cstheme="minorHAnsi"/>
+          <w:bCs/>
+        </w:rPr>
+        <w:t xml:space="preserve">. </w:t>
       </w:r>
     </w:p>
     <w:p>
@@ -1567,7 +1885,21 @@
         <w:rPr>
           <w:rFonts w:cstheme="minorHAnsi"/>
         </w:rPr>
-        <w:t>LBBW (Landesbank Baden-Württemberg), New York, USA</w:t>
+        <w:t>LBBW (</w:t>
+      </w:r>
+      <w:proofErr w:type="spellStart"/>
+      <w:r>
+        <w:rPr>
+          <w:rFonts w:cstheme="minorHAnsi"/>
+        </w:rPr>
+        <w:t>Landesbank</w:t>
+      </w:r>
+      <w:proofErr w:type="spellEnd"/>
+      <w:r>
+        <w:rPr>
+          <w:rFonts w:cstheme="minorHAnsi"/>
+        </w:rPr>
+        <w:t xml:space="preserve"> Baden-Württemberg), New York, USA</w:t>
       </w:r>
       <w:r>
         <w:rPr>
@@ -1675,13 +2007,23 @@
           <w:rFonts w:cstheme="minorHAnsi"/>
         </w:rPr>
       </w:pPr>
+      <w:proofErr w:type="spellStart"/>
       <w:r>
         <w:rPr>
           <w:rFonts w:cstheme="minorHAnsi"/>
           <w:b/>
           <w:spacing w:val="8"/>
         </w:rPr>
-        <w:t>ClearView:</w:t>
+        <w:t>ClearView</w:t>
+      </w:r>
+      <w:proofErr w:type="spellEnd"/>
+      <w:r>
+        <w:rPr>
+          <w:rFonts w:cstheme="minorHAnsi"/>
+          <w:b/>
+          <w:spacing w:val="8"/>
+        </w:rPr>
+        <w:t>:</w:t>
       </w:r>
     </w:p>
     <w:p>
@@ -1707,7 +2049,23 @@
           <w:rFonts w:cstheme="minorHAnsi"/>
           <w:bCs/>
         </w:rPr>
-        <w:t xml:space="preserve">Enhanced and upgraded Clearview which is a Windows SmartClient application for client LBBW NY which was designed and developed using PRISM Framework (Composite Application Library), MVVM, WPF, WCF, SSIS and SQL Server. Clearview hosts multiple modules like Account Recertification, Vault, Front to Back office reconciliation and Journal Entry. </w:t>
+        <w:t xml:space="preserve">Enhanced and upgraded Clearview which is a Windows </w:t>
+      </w:r>
+      <w:proofErr w:type="spellStart"/>
+      <w:r>
+        <w:rPr>
+          <w:rFonts w:cstheme="minorHAnsi"/>
+          <w:bCs/>
+        </w:rPr>
+        <w:t>SmartClient</w:t>
+      </w:r>
+      <w:proofErr w:type="spellEnd"/>
+      <w:r>
+        <w:rPr>
+          <w:rFonts w:cstheme="minorHAnsi"/>
+          <w:bCs/>
+        </w:rPr>
+        <w:t xml:space="preserve"> application for client LBBW NY which was designed and developed using PRISM Framework (Composite Application Library), MVVM, WPF, WCF, SSIS and SQL Server. Clearview hosts multiple modules like Account Recertification, Vault, Front to Back office reconciliation and Journal Entry. </w:t>
       </w:r>
     </w:p>
     <w:p>
@@ -1868,7 +2226,39 @@
           <w:rFonts w:cstheme="minorHAnsi"/>
           <w:bCs/>
         </w:rPr>
-        <w:t>Implemented Dev Express UI components (Tree views, XtraGrids, Navigation bar controls etc) for rich user experience.</w:t>
+        <w:t xml:space="preserve">Implemented Dev Express UI components (Tree views, </w:t>
+      </w:r>
+      <w:proofErr w:type="spellStart"/>
+      <w:r>
+        <w:rPr>
+          <w:rFonts w:cstheme="minorHAnsi"/>
+          <w:bCs/>
+        </w:rPr>
+        <w:t>XtraGrids</w:t>
+      </w:r>
+      <w:proofErr w:type="spellEnd"/>
+      <w:r>
+        <w:rPr>
+          <w:rFonts w:cstheme="minorHAnsi"/>
+          <w:bCs/>
+        </w:rPr>
+        <w:t xml:space="preserve">, Navigation bar controls </w:t>
+      </w:r>
+      <w:proofErr w:type="spellStart"/>
+      <w:r>
+        <w:rPr>
+          <w:rFonts w:cstheme="minorHAnsi"/>
+          <w:bCs/>
+        </w:rPr>
+        <w:t>etc</w:t>
+      </w:r>
+      <w:proofErr w:type="spellEnd"/>
+      <w:r>
+        <w:rPr>
+          <w:rFonts w:cstheme="minorHAnsi"/>
+          <w:bCs/>
+        </w:rPr>
+        <w:t>) for rich user experience.</w:t>
       </w:r>
     </w:p>
     <w:p>
@@ -1891,7 +2281,39 @@
           <w:rFonts w:cstheme="minorHAnsi"/>
           <w:bCs/>
         </w:rPr>
-        <w:t>Implemented Outlook inspired UI using NavBar, XtraGrid Card view and Rich text which enabled the users to track the reminder email.</w:t>
+        <w:t xml:space="preserve">Implemented Outlook inspired UI using </w:t>
+      </w:r>
+      <w:proofErr w:type="spellStart"/>
+      <w:r>
+        <w:rPr>
+          <w:rFonts w:cstheme="minorHAnsi"/>
+          <w:bCs/>
+        </w:rPr>
+        <w:t>NavBar</w:t>
+      </w:r>
+      <w:proofErr w:type="spellEnd"/>
+      <w:r>
+        <w:rPr>
+          <w:rFonts w:cstheme="minorHAnsi"/>
+          <w:bCs/>
+        </w:rPr>
+        <w:t xml:space="preserve">, </w:t>
+      </w:r>
+      <w:proofErr w:type="spellStart"/>
+      <w:r>
+        <w:rPr>
+          <w:rFonts w:cstheme="minorHAnsi"/>
+          <w:bCs/>
+        </w:rPr>
+        <w:t>XtraGrid</w:t>
+      </w:r>
+      <w:proofErr w:type="spellEnd"/>
+      <w:r>
+        <w:rPr>
+          <w:rFonts w:cstheme="minorHAnsi"/>
+          <w:bCs/>
+        </w:rPr>
+        <w:t xml:space="preserve"> Card view and Rich text which enabled the users to track the reminder email.</w:t>
       </w:r>
     </w:p>
     <w:p>
@@ -1915,7 +2337,23 @@
           <w:rFonts w:cstheme="minorHAnsi"/>
           <w:bCs/>
         </w:rPr>
-        <w:t>: WPF, Dev Express, Entity Framework, SQL Server 2012, SSRS, SSIS, NUnit, PRISM, TFS</w:t>
+        <w:t xml:space="preserve">: WPF, Dev Express, Entity Framework, SQL Server 2012, SSRS, SSIS, </w:t>
+      </w:r>
+      <w:proofErr w:type="spellStart"/>
+      <w:r>
+        <w:rPr>
+          <w:rFonts w:cstheme="minorHAnsi"/>
+          <w:bCs/>
+        </w:rPr>
+        <w:t>NUnit</w:t>
+      </w:r>
+      <w:proofErr w:type="spellEnd"/>
+      <w:r>
+        <w:rPr>
+          <w:rFonts w:cstheme="minorHAnsi"/>
+          <w:bCs/>
+        </w:rPr>
+        <w:t>, PRISM, TFS</w:t>
       </w:r>
     </w:p>
     <w:p>
@@ -1953,6 +2391,7 @@
         </w:rPr>
         <w:t xml:space="preserve">: </w:t>
       </w:r>
+      <w:proofErr w:type="spellStart"/>
       <w:r>
         <w:rPr>
           <w:rFonts w:cstheme="minorHAnsi"/>
@@ -1960,6 +2399,7 @@
         </w:rPr>
         <w:t>BayernLB</w:t>
       </w:r>
+      <w:proofErr w:type="spellEnd"/>
       <w:r>
         <w:rPr>
           <w:rFonts w:cstheme="minorHAnsi"/>
@@ -2136,7 +2576,23 @@
           <w:rFonts w:cstheme="minorHAnsi"/>
           <w:b/>
         </w:rPr>
-        <w:t>Financial Reporting (FinRep)</w:t>
+        <w:t>Financial Reporting (</w:t>
+      </w:r>
+      <w:proofErr w:type="spellStart"/>
+      <w:r>
+        <w:rPr>
+          <w:rFonts w:cstheme="minorHAnsi"/>
+          <w:b/>
+        </w:rPr>
+        <w:t>FinRep</w:t>
+      </w:r>
+      <w:proofErr w:type="spellEnd"/>
+      <w:r>
+        <w:rPr>
+          <w:rFonts w:cstheme="minorHAnsi"/>
+          <w:b/>
+        </w:rPr>
+        <w:t>)</w:t>
       </w:r>
     </w:p>
     <w:p>
@@ -2228,7 +2684,23 @@
           <w:rFonts w:cstheme="minorHAnsi"/>
           <w:bCs/>
         </w:rPr>
-        <w:t>Implemented NUnit test driven enhancements which minimized QA duration and therefore smoothening production release.</w:t>
+        <w:t xml:space="preserve">Implemented </w:t>
+      </w:r>
+      <w:proofErr w:type="spellStart"/>
+      <w:r>
+        <w:rPr>
+          <w:rFonts w:cstheme="minorHAnsi"/>
+          <w:bCs/>
+        </w:rPr>
+        <w:t>NUnit</w:t>
+      </w:r>
+      <w:proofErr w:type="spellEnd"/>
+      <w:r>
+        <w:rPr>
+          <w:rFonts w:cstheme="minorHAnsi"/>
+          <w:bCs/>
+        </w:rPr>
+        <w:t xml:space="preserve"> test driven enhancements which minimized QA duration and therefore smoothening production release.</w:t>
       </w:r>
     </w:p>
     <w:p>
@@ -2390,7 +2862,23 @@
           <w:rFonts w:cstheme="minorHAnsi"/>
           <w:bCs/>
         </w:rPr>
-        <w:t>: .Net MVC4, Web Api, Bootstrap, SQL Server 2012, Entity Framework, HTML, CSS, jQuery, SSRS, SSIS, IIS7, Kendo UI, NUnit, MEF (Managed Extensibility Framework), TFS</w:t>
+        <w:t xml:space="preserve">: .Net MVC4, Web Api, Bootstrap, SQL Server 2012, Entity Framework, HTML, CSS, jQuery, SSRS, SSIS, IIS7, Kendo UI, </w:t>
+      </w:r>
+      <w:proofErr w:type="spellStart"/>
+      <w:r>
+        <w:rPr>
+          <w:rFonts w:cstheme="minorHAnsi"/>
+          <w:bCs/>
+        </w:rPr>
+        <w:t>NUnit</w:t>
+      </w:r>
+      <w:proofErr w:type="spellEnd"/>
+      <w:r>
+        <w:rPr>
+          <w:rFonts w:cstheme="minorHAnsi"/>
+          <w:bCs/>
+        </w:rPr>
+        <w:t>, MEF (Managed Extensibility Framework), TFS</w:t>
       </w:r>
     </w:p>
     <w:p>
@@ -2625,7 +3113,23 @@
           <w:rFonts w:cstheme="minorHAnsi"/>
           <w:bCs/>
         </w:rPr>
-        <w:t xml:space="preserve">Implemented Vue js Navigation component, router, and form validation. </w:t>
+        <w:t xml:space="preserve">Implemented Vue </w:t>
+      </w:r>
+      <w:proofErr w:type="spellStart"/>
+      <w:r>
+        <w:rPr>
+          <w:rFonts w:cstheme="minorHAnsi"/>
+          <w:bCs/>
+        </w:rPr>
+        <w:t>js</w:t>
+      </w:r>
+      <w:proofErr w:type="spellEnd"/>
+      <w:r>
+        <w:rPr>
+          <w:rFonts w:cstheme="minorHAnsi"/>
+          <w:bCs/>
+        </w:rPr>
+        <w:t xml:space="preserve"> Navigation component, router, and form validation. </w:t>
       </w:r>
     </w:p>
     <w:p>
@@ -2724,7 +3228,23 @@
           <w:rFonts w:cstheme="minorHAnsi"/>
           <w:bCs/>
         </w:rPr>
-        <w:t xml:space="preserve">: Azure, .Net Core 2.1, Web API, Google Charts, Vue js, Entity Framework, Dapper, Azure Db, Semantic UI, TFS </w:t>
+        <w:t xml:space="preserve">: Azure, .Net Core 2.1, Web API, Google Charts, Vue </w:t>
+      </w:r>
+      <w:proofErr w:type="spellStart"/>
+      <w:r>
+        <w:rPr>
+          <w:rFonts w:cstheme="minorHAnsi"/>
+          <w:bCs/>
+        </w:rPr>
+        <w:t>js</w:t>
+      </w:r>
+      <w:proofErr w:type="spellEnd"/>
+      <w:r>
+        <w:rPr>
+          <w:rFonts w:cstheme="minorHAnsi"/>
+          <w:bCs/>
+        </w:rPr>
+        <w:t xml:space="preserve">, Entity Framework, Dapper, Azure Db, Semantic UI, TFS </w:t>
       </w:r>
     </w:p>
     <w:p>
@@ -3338,7 +3858,21 @@
         <w:rPr>
           <w:rFonts w:cstheme="minorHAnsi"/>
         </w:rPr>
-        <w:t xml:space="preserve">Implemented NUnit test driven functionalities helping the team to deliver quality code within estimated timeline. </w:t>
+        <w:t xml:space="preserve">Implemented </w:t>
+      </w:r>
+      <w:proofErr w:type="spellStart"/>
+      <w:r>
+        <w:rPr>
+          <w:rFonts w:cstheme="minorHAnsi"/>
+        </w:rPr>
+        <w:t>NUnit</w:t>
+      </w:r>
+      <w:proofErr w:type="spellEnd"/>
+      <w:r>
+        <w:rPr>
+          <w:rFonts w:cstheme="minorHAnsi"/>
+        </w:rPr>
+        <w:t xml:space="preserve"> test driven functionalities helping the team to deliver quality code within estimated timeline. </w:t>
       </w:r>
     </w:p>
     <w:p>
@@ -3402,7 +3936,21 @@
         <w:rPr>
           <w:rFonts w:cstheme="minorHAnsi"/>
         </w:rPr>
-        <w:t xml:space="preserve"> .Net MVC4, Web Api, Bootstrap, SQL Server 2012, Entity Framework, HTML, CSS, jQuery, SSRS, SSIS, IIS7, Kendo UI, YUI, Google Trim Path, NUnit, Angular, Microsoft Enterprise Library, Unity, TFS </w:t>
+        <w:t xml:space="preserve"> .Net MVC4, Web Api, Bootstrap, SQL Server 2012, Entity Framework, HTML, CSS, jQuery, SSRS, SSIS, IIS7, Kendo UI, YUI, Google Trim Path, </w:t>
+      </w:r>
+      <w:proofErr w:type="spellStart"/>
+      <w:r>
+        <w:rPr>
+          <w:rFonts w:cstheme="minorHAnsi"/>
+        </w:rPr>
+        <w:t>NUnit</w:t>
+      </w:r>
+      <w:proofErr w:type="spellEnd"/>
+      <w:r>
+        <w:rPr>
+          <w:rFonts w:cstheme="minorHAnsi"/>
+        </w:rPr>
+        <w:t xml:space="preserve">, Angular, Microsoft Enterprise Library, Unity, TFS </w:t>
       </w:r>
     </w:p>
     <w:p>
@@ -3598,7 +4146,21 @@
         <w:rPr>
           <w:rFonts w:cstheme="minorHAnsi"/>
         </w:rPr>
-        <w:t>Implemented Infragistics controls for XAML forms (grids, tree view etc). This helped the users to view the data in hierarchical structure.</w:t>
+        <w:t xml:space="preserve">Implemented Infragistics controls for XAML forms (grids, tree view </w:t>
+      </w:r>
+      <w:proofErr w:type="spellStart"/>
+      <w:r>
+        <w:rPr>
+          <w:rFonts w:cstheme="minorHAnsi"/>
+        </w:rPr>
+        <w:t>etc</w:t>
+      </w:r>
+      <w:proofErr w:type="spellEnd"/>
+      <w:r>
+        <w:rPr>
+          <w:rFonts w:cstheme="minorHAnsi"/>
+        </w:rPr>
+        <w:t>). This helped the users to view the data in hierarchical structure.</w:t>
       </w:r>
     </w:p>
     <w:p>
@@ -3884,7 +4446,21 @@
         <w:rPr>
           <w:rFonts w:cstheme="minorHAnsi"/>
         </w:rPr>
-        <w:t>: WPF, Infragistics, CAB, Microsoft Enterprise Library, SQL Server 2008, SSRS, SSIS, NUnit, PRISM, SVN</w:t>
+        <w:t xml:space="preserve">: WPF, Infragistics, CAB, Microsoft Enterprise Library, SQL Server 2008, SSRS, SSIS, </w:t>
+      </w:r>
+      <w:proofErr w:type="spellStart"/>
+      <w:r>
+        <w:rPr>
+          <w:rFonts w:cstheme="minorHAnsi"/>
+        </w:rPr>
+        <w:t>NUnit</w:t>
+      </w:r>
+      <w:proofErr w:type="spellEnd"/>
+      <w:r>
+        <w:rPr>
+          <w:rFonts w:cstheme="minorHAnsi"/>
+        </w:rPr>
+        <w:t>, PRISM, SVN</w:t>
       </w:r>
     </w:p>
     <w:p>
@@ -6398,7 +6974,7 @@
   <w:abstractNum w:abstractNumId="17" w15:restartNumberingAfterBreak="0">
     <w:nsid w:val="20C726B0"/>
     <w:multiLevelType w:val="hybridMultilevel"/>
-    <w:tmpl w:val="1BE46A2C"/>
+    <w:tmpl w:val="BF7A320A"/>
     <w:lvl w:ilvl="0" w:tplc="04090001">
       <w:start w:val="1"/>
       <w:numFmt w:val="bullet"/>

</xml_diff>

<commit_message>
revamped cloud projects section
</commit_message>
<xml_diff>
--- a/my-portfolio/static/Goutham Rangarajan.docx
+++ b/my-portfolio/static/Goutham Rangarajan.docx
@@ -184,21 +184,7 @@
         <w:rPr>
           <w:rFonts w:eastAsia="Times New Roman" w:cstheme="minorHAnsi"/>
         </w:rPr>
-        <w:t xml:space="preserve">Experience in front-end frameworks like </w:t>
-      </w:r>
-      <w:proofErr w:type="spellStart"/>
-      <w:r>
-        <w:rPr>
-          <w:rFonts w:eastAsia="Times New Roman" w:cstheme="minorHAnsi"/>
-        </w:rPr>
-        <w:t>Javascript</w:t>
-      </w:r>
-      <w:proofErr w:type="spellEnd"/>
-      <w:r>
-        <w:rPr>
-          <w:rFonts w:eastAsia="Times New Roman" w:cstheme="minorHAnsi"/>
-        </w:rPr>
-        <w:t>, jQuery, Vue.js, AngularJS, Angular 2+, Bootstrap, Materialize CSS, and Semantic UI.</w:t>
+        <w:t>Experience in front-end frameworks like Javascript, jQuery, Vue.js, AngularJS, Angular 2+, Bootstrap, Materialize CSS, and Semantic UI.</w:t>
       </w:r>
     </w:p>
     <w:p>
@@ -242,35 +228,7 @@
         <w:rPr>
           <w:rFonts w:eastAsia="Times New Roman" w:cstheme="minorHAnsi"/>
         </w:rPr>
-        <w:t xml:space="preserve">Experience in 3rd Party controls/libraries like </w:t>
-      </w:r>
-      <w:proofErr w:type="spellStart"/>
-      <w:r>
-        <w:rPr>
-          <w:rFonts w:eastAsia="Times New Roman" w:cstheme="minorHAnsi"/>
-        </w:rPr>
-        <w:t>Devextreme</w:t>
-      </w:r>
-      <w:proofErr w:type="spellEnd"/>
-      <w:r>
-        <w:rPr>
-          <w:rFonts w:eastAsia="Times New Roman" w:cstheme="minorHAnsi"/>
-        </w:rPr>
-        <w:t xml:space="preserve">, Infragistics, </w:t>
-      </w:r>
-      <w:proofErr w:type="spellStart"/>
-      <w:r>
-        <w:rPr>
-          <w:rFonts w:eastAsia="Times New Roman" w:cstheme="minorHAnsi"/>
-        </w:rPr>
-        <w:t>Aspose</w:t>
-      </w:r>
-      <w:proofErr w:type="spellEnd"/>
-      <w:r>
-        <w:rPr>
-          <w:rFonts w:eastAsia="Times New Roman" w:cstheme="minorHAnsi"/>
-        </w:rPr>
-        <w:t>, and Kendo UI.</w:t>
+        <w:t>Experience in 3rd Party controls/libraries like Devextreme, Infragistics, Aspose, and Kendo UI.</w:t>
       </w:r>
     </w:p>
     <w:p>
@@ -314,35 +272,7 @@
         <w:rPr>
           <w:rFonts w:eastAsia="Times New Roman" w:cstheme="minorHAnsi"/>
         </w:rPr>
-        <w:t xml:space="preserve">Highly inclined towards Cloud and Vue </w:t>
-      </w:r>
-      <w:proofErr w:type="spellStart"/>
-      <w:r>
-        <w:rPr>
-          <w:rFonts w:eastAsia="Times New Roman" w:cstheme="minorHAnsi"/>
-        </w:rPr>
-        <w:t>js</w:t>
-      </w:r>
-      <w:proofErr w:type="spellEnd"/>
-      <w:r>
-        <w:rPr>
-          <w:rFonts w:eastAsia="Times New Roman" w:cstheme="minorHAnsi"/>
-        </w:rPr>
-        <w:t xml:space="preserve"> framework. Researched integration of Cloud platforms like Firebase &amp; AWS to Vue </w:t>
-      </w:r>
-      <w:proofErr w:type="spellStart"/>
-      <w:r>
-        <w:rPr>
-          <w:rFonts w:eastAsia="Times New Roman" w:cstheme="minorHAnsi"/>
-        </w:rPr>
-        <w:t>js</w:t>
-      </w:r>
-      <w:proofErr w:type="spellEnd"/>
-      <w:r>
-        <w:rPr>
-          <w:rFonts w:eastAsia="Times New Roman" w:cstheme="minorHAnsi"/>
-        </w:rPr>
-        <w:t xml:space="preserve"> and Azure to .Net core. Developed personal applications with this research.</w:t>
+        <w:t>Highly inclined towards Cloud and Vue js framework. Researched integration of Cloud platforms like Firebase &amp; AWS to Vue js and Azure to .Net core. Developed personal applications with this research.</w:t>
       </w:r>
     </w:p>
     <w:p>
@@ -517,21 +447,7 @@
               <w:rPr>
                 <w:rFonts w:cstheme="minorHAnsi"/>
               </w:rPr>
-              <w:t xml:space="preserve">C#, .Net Core, .Net framework 3.5, 4.5,6.0, ASP .Net, ADO .Net, MVC, Razor, Web API, LINQ, Entity Framework, Windows Forms, WPF, XAML, .Net Web ASMX, Web API, WCF Services, RDLC Reporting Solutions, </w:t>
-            </w:r>
-            <w:proofErr w:type="spellStart"/>
-            <w:r>
-              <w:rPr>
-                <w:rFonts w:cstheme="minorHAnsi"/>
-              </w:rPr>
-              <w:t>NUnit</w:t>
-            </w:r>
-            <w:proofErr w:type="spellEnd"/>
-            <w:r>
-              <w:rPr>
-                <w:rFonts w:cstheme="minorHAnsi"/>
-              </w:rPr>
-              <w:t xml:space="preserve"> Framework, Node.js, Express.js, MVC, Unity, Prism, CAB, HTML, XML, CSS, JavaScript, jQuery, Vue.js, AngularJS (1.6), Angular 7, SPAs, Bootstrap, MS Visual Studio 2005,2008,2012,2013 and SQL Server Management Studio.</w:t>
+              <w:t>C#, .Net Core, .Net framework 3.5, 4.5,6.0, ASP .Net, ADO .Net, MVC, Razor, Web API, LINQ, Entity Framework, Windows Forms, WPF, XAML, .Net Web ASMX, Web API, WCF Services, RDLC Reporting Solutions, NUnit Framework, Node.js, Express.js, MVC, Unity, Prism, CAB, HTML, XML, CSS, JavaScript, jQuery, Vue.js, AngularJS (1.6), Angular 7, SPAs, Bootstrap, MS Visual Studio 2005,2008,2012,2013 and SQL Server Management Studio.</w:t>
             </w:r>
           </w:p>
         </w:tc>
@@ -574,21 +490,7 @@
               <w:rPr>
                 <w:rFonts w:cstheme="minorHAnsi"/>
               </w:rPr>
-              <w:t xml:space="preserve">SQL Server (2016, 2012, 2008, 2005), SSIS, SSRS. Cloud databases Azure, </w:t>
-            </w:r>
-            <w:proofErr w:type="spellStart"/>
-            <w:r>
-              <w:rPr>
-                <w:rFonts w:cstheme="minorHAnsi"/>
-              </w:rPr>
-              <w:t>Firestore</w:t>
-            </w:r>
-            <w:proofErr w:type="spellEnd"/>
-            <w:r>
-              <w:rPr>
-                <w:rFonts w:cstheme="minorHAnsi"/>
-              </w:rPr>
-              <w:t>, MongoDB.</w:t>
+              <w:t>SQL Server (2016, 2012, 2008, 2005), SSIS, SSRS. Cloud databases Azure, Firestore, MongoDB.</w:t>
             </w:r>
           </w:p>
         </w:tc>
@@ -676,35 +578,7 @@
               <w:rPr>
                 <w:rFonts w:cstheme="minorHAnsi"/>
               </w:rPr>
-              <w:t xml:space="preserve">Team Foundation Server, Source Safe, </w:t>
-            </w:r>
-            <w:proofErr w:type="spellStart"/>
-            <w:r>
-              <w:rPr>
-                <w:rFonts w:cstheme="minorHAnsi"/>
-              </w:rPr>
-              <w:t>BitBucket</w:t>
-            </w:r>
-            <w:proofErr w:type="spellEnd"/>
-            <w:r>
-              <w:rPr>
-                <w:rFonts w:cstheme="minorHAnsi"/>
-              </w:rPr>
-              <w:t xml:space="preserve">, </w:t>
-            </w:r>
-            <w:proofErr w:type="spellStart"/>
-            <w:r>
-              <w:rPr>
-                <w:rFonts w:cstheme="minorHAnsi"/>
-              </w:rPr>
-              <w:t>Github</w:t>
-            </w:r>
-            <w:proofErr w:type="spellEnd"/>
-            <w:r>
-              <w:rPr>
-                <w:rFonts w:cstheme="minorHAnsi"/>
-              </w:rPr>
-              <w:t>, Tortoise, SVN, IIS deployment, Cloud hosting.</w:t>
+              <w:t>Team Foundation Server, Source Safe, BitBucket, Github, Tortoise, SVN, IIS deployment, Cloud hosting.</w:t>
             </w:r>
           </w:p>
         </w:tc>
@@ -896,30 +770,8 @@
         <w:rPr>
           <w:rFonts w:cstheme="minorHAnsi"/>
         </w:rPr>
-        <w:t xml:space="preserve">Active code shares to </w:t>
-      </w:r>
-      <w:proofErr w:type="spellStart"/>
-      <w:r>
-        <w:rPr>
-          <w:rFonts w:cstheme="minorHAnsi"/>
-        </w:rPr>
-        <w:t>Github</w:t>
-      </w:r>
-      <w:proofErr w:type="spellEnd"/>
-      <w:r>
-        <w:rPr>
-          <w:rFonts w:cstheme="minorHAnsi"/>
-        </w:rPr>
-        <w:t xml:space="preserve"> and </w:t>
-      </w:r>
-      <w:proofErr w:type="spellStart"/>
-      <w:r>
-        <w:rPr>
-          <w:rFonts w:cstheme="minorHAnsi"/>
-        </w:rPr>
-        <w:t>Codepen</w:t>
-      </w:r>
-      <w:proofErr w:type="spellEnd"/>
+        <w:t>Active code shares to Github and Codepen</w:t>
+      </w:r>
     </w:p>
     <w:p>
       <w:pPr>
@@ -988,6 +840,55 @@
         <w:contextualSpacing/>
         <w:jc w:val="both"/>
         <w:rPr>
+          <w:rStyle w:val="Hyperlink"/>
+          <w:rFonts w:cstheme="minorHAnsi"/>
+          <w:color w:val="auto"/>
+          <w:u w:val="none"/>
+        </w:rPr>
+      </w:pPr>
+      <w:r>
+        <w:rPr>
+          <w:rStyle w:val="Hyperlink"/>
+          <w:rFonts w:cstheme="minorHAnsi"/>
+        </w:rPr>
+        <w:t>https://stockapi-90a27.firebaseapp.com</w:t>
+      </w:r>
+    </w:p>
+    <w:p>
+      <w:pPr>
+        <w:pStyle w:val="ListParagraph"/>
+        <w:widowControl/>
+        <w:ind w:left="720"/>
+        <w:contextualSpacing/>
+        <w:jc w:val="both"/>
+        <w:rPr>
+          <w:rFonts w:cstheme="minorHAnsi"/>
+        </w:rPr>
+      </w:pPr>
+      <w:r>
+        <w:t>A</w:t>
+      </w:r>
+      <w:r>
+        <w:t xml:space="preserve"> Vue project with Firebase authentication</w:t>
+      </w:r>
+      <w:r>
+        <w:t xml:space="preserve"> </w:t>
+      </w:r>
+      <w:r>
+        <w:t>view tracked stocks with graph</w:t>
+      </w:r>
+    </w:p>
+    <w:p>
+      <w:pPr>
+        <w:pStyle w:val="ListParagraph"/>
+        <w:widowControl/>
+        <w:numPr>
+          <w:ilvl w:val="0"/>
+          <w:numId w:val="27"/>
+        </w:numPr>
+        <w:contextualSpacing/>
+        <w:jc w:val="both"/>
+        <w:rPr>
           <w:rFonts w:cstheme="minorHAnsi"/>
         </w:rPr>
       </w:pPr>
@@ -1000,39 +901,29 @@
           <w:t>https://weblearnings-e679a.web.app</w:t>
         </w:r>
       </w:hyperlink>
-      <w:r>
-        <w:rPr>
-          <w:rFonts w:cstheme="minorHAnsi"/>
-        </w:rPr>
-        <w:t xml:space="preserve">, a PWA project using </w:t>
-      </w:r>
-      <w:proofErr w:type="spellStart"/>
-      <w:r>
-        <w:rPr>
-          <w:rFonts w:cstheme="minorHAnsi"/>
-        </w:rPr>
-        <w:t>Nuxt</w:t>
-      </w:r>
-      <w:proofErr w:type="spellEnd"/>
-      <w:r>
-        <w:rPr>
-          <w:rFonts w:cstheme="minorHAnsi"/>
-        </w:rPr>
-        <w:t xml:space="preserve"> and Firebase to display a collection of you tube videos(along with the ability to play video) and documentation of the topics Vue, </w:t>
-      </w:r>
-      <w:proofErr w:type="spellStart"/>
-      <w:r>
-        <w:rPr>
-          <w:rFonts w:cstheme="minorHAnsi"/>
-        </w:rPr>
-        <w:t>Nuxt</w:t>
-      </w:r>
-      <w:proofErr w:type="spellEnd"/>
-      <w:r>
-        <w:rPr>
-          <w:rFonts w:cstheme="minorHAnsi"/>
-        </w:rPr>
-        <w:t>, HTML, CSS frameworks etc</w:t>
+    </w:p>
+    <w:p>
+      <w:pPr>
+        <w:pStyle w:val="ListParagraph"/>
+        <w:widowControl/>
+        <w:ind w:left="720"/>
+        <w:contextualSpacing/>
+        <w:jc w:val="both"/>
+        <w:rPr>
+          <w:rFonts w:cstheme="minorHAnsi"/>
+        </w:rPr>
+      </w:pPr>
+      <w:r>
+        <w:rPr>
+          <w:rFonts w:cstheme="minorHAnsi"/>
+        </w:rPr>
+        <w:t>A</w:t>
+      </w:r>
+      <w:r>
+        <w:rPr>
+          <w:rFonts w:cstheme="minorHAnsi"/>
+        </w:rPr>
+        <w:t xml:space="preserve"> PWA project using Nuxt and Firebase to display a collection of you tube videos(along with the ability to play video) and documentation of the topics Vue, Nuxt, HTML, CSS frameworks etc</w:t>
       </w:r>
       <w:r>
         <w:rPr>
@@ -1071,7 +962,7 @@
         <w:rPr>
           <w:rStyle w:val="Hyperlink"/>
         </w:rPr>
-        <w:t>.netlify.app/</w:t>
+        <w:t>.netlify.app</w:t>
       </w:r>
     </w:p>
     <w:p>
@@ -1132,55 +1023,30 @@
         <w:rPr>
           <w:rFonts w:cstheme="minorHAnsi"/>
         </w:rPr>
-        <w:t xml:space="preserve">Developed image gallery using </w:t>
-      </w:r>
-      <w:proofErr w:type="spellStart"/>
-      <w:r>
-        <w:rPr>
-          <w:rFonts w:cstheme="minorHAnsi"/>
-        </w:rPr>
-        <w:t>Vuejs</w:t>
-      </w:r>
-      <w:proofErr w:type="spellEnd"/>
-      <w:r>
-        <w:rPr>
-          <w:rFonts w:cstheme="minorHAnsi"/>
-        </w:rPr>
-        <w:t xml:space="preserve">, Express </w:t>
-      </w:r>
-      <w:proofErr w:type="spellStart"/>
-      <w:r>
-        <w:rPr>
-          <w:rFonts w:cstheme="minorHAnsi"/>
-        </w:rPr>
-        <w:t>js</w:t>
-      </w:r>
-      <w:proofErr w:type="spellEnd"/>
-      <w:r>
-        <w:rPr>
-          <w:rFonts w:cstheme="minorHAnsi"/>
-        </w:rPr>
-        <w:t xml:space="preserve"> and hosted to AWS cloud</w:t>
-      </w:r>
-    </w:p>
-    <w:p>
-      <w:pPr>
-        <w:ind w:left="720"/>
+        <w:lastRenderedPageBreak/>
+        <w:t>Developed image gallery using Vuejs, Express js and hosted to AWS cloud</w:t>
+      </w:r>
+    </w:p>
+    <w:p>
+      <w:pPr>
+        <w:pStyle w:val="ListParagraph"/>
+        <w:widowControl/>
+        <w:numPr>
+          <w:ilvl w:val="0"/>
+          <w:numId w:val="27"/>
+        </w:numPr>
+        <w:contextualSpacing/>
         <w:jc w:val="both"/>
         <w:rPr>
           <w:rStyle w:val="Hyperlink"/>
-          <w:rFonts w:cstheme="minorHAnsi"/>
-        </w:rPr>
-      </w:pPr>
-      <w:hyperlink r:id="rId14" w:history="1">
-        <w:r>
-          <w:rPr>
-            <w:rStyle w:val="Hyperlink"/>
-            <w:rFonts w:cstheme="minorHAnsi"/>
-          </w:rPr>
-          <w:t>http://vueimages.us-east-1.elasticbeanstalk.com/</w:t>
-        </w:r>
-      </w:hyperlink>
+        </w:rPr>
+      </w:pPr>
+      <w:r>
+        <w:rPr>
+          <w:rStyle w:val="Hyperlink"/>
+        </w:rPr>
+        <w:t>http://vueimages.us-east-1.elasticbeanstalk.com</w:t>
+      </w:r>
     </w:p>
     <w:p>
       <w:pPr>
@@ -1505,23 +1371,7 @@
           <w:rFonts w:cstheme="minorHAnsi"/>
           <w:bCs/>
         </w:rPr>
-        <w:t xml:space="preserve">Developed Components in Angular 7 SPA application using </w:t>
-      </w:r>
-      <w:proofErr w:type="spellStart"/>
-      <w:r>
-        <w:rPr>
-          <w:rFonts w:cstheme="minorHAnsi"/>
-          <w:bCs/>
-        </w:rPr>
-        <w:t>Devextreme</w:t>
-      </w:r>
-      <w:proofErr w:type="spellEnd"/>
-      <w:r>
-        <w:rPr>
-          <w:rFonts w:cstheme="minorHAnsi"/>
-          <w:bCs/>
-        </w:rPr>
-        <w:t xml:space="preserve"> which enabled users to upload and view/edit Option trades </w:t>
+        <w:t xml:space="preserve">Developed Components in Angular 7 SPA application using Devextreme which enabled users to upload and view/edit Option trades </w:t>
       </w:r>
     </w:p>
     <w:p>
@@ -1544,23 +1394,7 @@
           <w:rFonts w:cstheme="minorHAnsi"/>
           <w:bCs/>
         </w:rPr>
-        <w:t xml:space="preserve">Developed Web API background </w:t>
-      </w:r>
-      <w:proofErr w:type="spellStart"/>
-      <w:r>
-        <w:rPr>
-          <w:rFonts w:cstheme="minorHAnsi"/>
-          <w:bCs/>
-        </w:rPr>
-        <w:t>poller</w:t>
-      </w:r>
-      <w:proofErr w:type="spellEnd"/>
-      <w:r>
-        <w:rPr>
-          <w:rFonts w:cstheme="minorHAnsi"/>
-          <w:bCs/>
-        </w:rPr>
-        <w:t xml:space="preserve">/consumer to fetch Security and Price data from upstream system. </w:t>
+        <w:t xml:space="preserve">Developed Web API background poller/consumer to fetch Security and Price data from upstream system. </w:t>
       </w:r>
     </w:p>
     <w:p>
@@ -1652,23 +1486,7 @@
           <w:rFonts w:cstheme="minorHAnsi"/>
           <w:bCs/>
         </w:rPr>
-        <w:t xml:space="preserve">Developed web application using ASP .Net Core and Vue </w:t>
-      </w:r>
-      <w:proofErr w:type="spellStart"/>
-      <w:r>
-        <w:rPr>
-          <w:rFonts w:cstheme="minorHAnsi"/>
-          <w:bCs/>
-        </w:rPr>
-        <w:t>js</w:t>
-      </w:r>
-      <w:proofErr w:type="spellEnd"/>
-      <w:r>
-        <w:rPr>
-          <w:rFonts w:cstheme="minorHAnsi"/>
-          <w:bCs/>
-        </w:rPr>
-        <w:t xml:space="preserve"> used by internal technical team &amp; business analysts to interact with Web API’s to gather security and price information.</w:t>
+        <w:t>Developed web application using ASP .Net Core and Vue js used by internal technical team &amp; business analysts to interact with Web API’s to gather security and price information.</w:t>
       </w:r>
     </w:p>
     <w:p>
@@ -1691,23 +1509,7 @@
           <w:rFonts w:cstheme="minorHAnsi"/>
           <w:bCs/>
         </w:rPr>
-        <w:t xml:space="preserve">Developed web application using Vue </w:t>
-      </w:r>
-      <w:proofErr w:type="spellStart"/>
-      <w:r>
-        <w:rPr>
-          <w:rFonts w:cstheme="minorHAnsi"/>
-          <w:bCs/>
-        </w:rPr>
-        <w:t>js</w:t>
-      </w:r>
-      <w:proofErr w:type="spellEnd"/>
-      <w:r>
-        <w:rPr>
-          <w:rFonts w:cstheme="minorHAnsi"/>
-          <w:bCs/>
-        </w:rPr>
-        <w:t xml:space="preserve"> and Asp .Net Core to view and download the data provided by centralized API of BMO capital markets.</w:t>
+        <w:t>Developed web application using Vue js and Asp .Net Core to view and download the data provided by centralized API of BMO capital markets.</w:t>
       </w:r>
     </w:p>
     <w:p>
@@ -1823,39 +1625,7 @@
           <w:rFonts w:cstheme="minorHAnsi"/>
           <w:bCs/>
         </w:rPr>
-        <w:t xml:space="preserve">: .Net Core, Angular 7, Vue </w:t>
-      </w:r>
-      <w:proofErr w:type="spellStart"/>
-      <w:r>
-        <w:rPr>
-          <w:rFonts w:cstheme="minorHAnsi"/>
-          <w:bCs/>
-        </w:rPr>
-        <w:t>js</w:t>
-      </w:r>
-      <w:proofErr w:type="spellEnd"/>
-      <w:r>
-        <w:rPr>
-          <w:rFonts w:cstheme="minorHAnsi"/>
-          <w:bCs/>
-        </w:rPr>
-        <w:t xml:space="preserve">, Kafka, MQ, SQL Server 2016, TFS, </w:t>
-      </w:r>
-      <w:proofErr w:type="spellStart"/>
-      <w:r>
-        <w:rPr>
-          <w:rFonts w:cstheme="minorHAnsi"/>
-          <w:bCs/>
-        </w:rPr>
-        <w:t>BitBucket</w:t>
-      </w:r>
-      <w:proofErr w:type="spellEnd"/>
-      <w:r>
-        <w:rPr>
-          <w:rFonts w:cstheme="minorHAnsi"/>
-          <w:bCs/>
-        </w:rPr>
-        <w:t xml:space="preserve">. </w:t>
+        <w:t xml:space="preserve">: .Net Core, Angular 7, Vue js, Kafka, MQ, SQL Server 2016, TFS, BitBucket. </w:t>
       </w:r>
     </w:p>
     <w:p>
@@ -1885,21 +1655,7 @@
         <w:rPr>
           <w:rFonts w:cstheme="minorHAnsi"/>
         </w:rPr>
-        <w:t>LBBW (</w:t>
-      </w:r>
-      <w:proofErr w:type="spellStart"/>
-      <w:r>
-        <w:rPr>
-          <w:rFonts w:cstheme="minorHAnsi"/>
-        </w:rPr>
-        <w:t>Landesbank</w:t>
-      </w:r>
-      <w:proofErr w:type="spellEnd"/>
-      <w:r>
-        <w:rPr>
-          <w:rFonts w:cstheme="minorHAnsi"/>
-        </w:rPr>
-        <w:t xml:space="preserve"> Baden-Württemberg), New York, USA</w:t>
+        <w:t>LBBW (Landesbank Baden-Württemberg), New York, USA</w:t>
       </w:r>
       <w:r>
         <w:rPr>
@@ -2007,23 +1763,13 @@
           <w:rFonts w:cstheme="minorHAnsi"/>
         </w:rPr>
       </w:pPr>
-      <w:proofErr w:type="spellStart"/>
       <w:r>
         <w:rPr>
           <w:rFonts w:cstheme="minorHAnsi"/>
           <w:b/>
           <w:spacing w:val="8"/>
         </w:rPr>
-        <w:t>ClearView</w:t>
-      </w:r>
-      <w:proofErr w:type="spellEnd"/>
-      <w:r>
-        <w:rPr>
-          <w:rFonts w:cstheme="minorHAnsi"/>
-          <w:b/>
-          <w:spacing w:val="8"/>
-        </w:rPr>
-        <w:t>:</w:t>
+        <w:t>ClearView:</w:t>
       </w:r>
     </w:p>
     <w:p>
@@ -2049,23 +1795,7 @@
           <w:rFonts w:cstheme="minorHAnsi"/>
           <w:bCs/>
         </w:rPr>
-        <w:t xml:space="preserve">Enhanced and upgraded Clearview which is a Windows </w:t>
-      </w:r>
-      <w:proofErr w:type="spellStart"/>
-      <w:r>
-        <w:rPr>
-          <w:rFonts w:cstheme="minorHAnsi"/>
-          <w:bCs/>
-        </w:rPr>
-        <w:t>SmartClient</w:t>
-      </w:r>
-      <w:proofErr w:type="spellEnd"/>
-      <w:r>
-        <w:rPr>
-          <w:rFonts w:cstheme="minorHAnsi"/>
-          <w:bCs/>
-        </w:rPr>
-        <w:t xml:space="preserve"> application for client LBBW NY which was designed and developed using PRISM Framework (Composite Application Library), MVVM, WPF, WCF, SSIS and SQL Server. Clearview hosts multiple modules like Account Recertification, Vault, Front to Back office reconciliation and Journal Entry. </w:t>
+        <w:t xml:space="preserve">Enhanced and upgraded Clearview which is a Windows SmartClient application for client LBBW NY which was designed and developed using PRISM Framework (Composite Application Library), MVVM, WPF, WCF, SSIS and SQL Server. Clearview hosts multiple modules like Account Recertification, Vault, Front to Back office reconciliation and Journal Entry. </w:t>
       </w:r>
     </w:p>
     <w:p>
@@ -2226,39 +1956,7 @@
           <w:rFonts w:cstheme="minorHAnsi"/>
           <w:bCs/>
         </w:rPr>
-        <w:t xml:space="preserve">Implemented Dev Express UI components (Tree views, </w:t>
-      </w:r>
-      <w:proofErr w:type="spellStart"/>
-      <w:r>
-        <w:rPr>
-          <w:rFonts w:cstheme="minorHAnsi"/>
-          <w:bCs/>
-        </w:rPr>
-        <w:t>XtraGrids</w:t>
-      </w:r>
-      <w:proofErr w:type="spellEnd"/>
-      <w:r>
-        <w:rPr>
-          <w:rFonts w:cstheme="minorHAnsi"/>
-          <w:bCs/>
-        </w:rPr>
-        <w:t xml:space="preserve">, Navigation bar controls </w:t>
-      </w:r>
-      <w:proofErr w:type="spellStart"/>
-      <w:r>
-        <w:rPr>
-          <w:rFonts w:cstheme="minorHAnsi"/>
-          <w:bCs/>
-        </w:rPr>
-        <w:t>etc</w:t>
-      </w:r>
-      <w:proofErr w:type="spellEnd"/>
-      <w:r>
-        <w:rPr>
-          <w:rFonts w:cstheme="minorHAnsi"/>
-          <w:bCs/>
-        </w:rPr>
-        <w:t>) for rich user experience.</w:t>
+        <w:t>Implemented Dev Express UI components (Tree views, XtraGrids, Navigation bar controls etc) for rich user experience.</w:t>
       </w:r>
     </w:p>
     <w:p>
@@ -2281,39 +1979,8 @@
           <w:rFonts w:cstheme="minorHAnsi"/>
           <w:bCs/>
         </w:rPr>
-        <w:t xml:space="preserve">Implemented Outlook inspired UI using </w:t>
-      </w:r>
-      <w:proofErr w:type="spellStart"/>
-      <w:r>
-        <w:rPr>
-          <w:rFonts w:cstheme="minorHAnsi"/>
-          <w:bCs/>
-        </w:rPr>
-        <w:t>NavBar</w:t>
-      </w:r>
-      <w:proofErr w:type="spellEnd"/>
-      <w:r>
-        <w:rPr>
-          <w:rFonts w:cstheme="minorHAnsi"/>
-          <w:bCs/>
-        </w:rPr>
-        <w:t xml:space="preserve">, </w:t>
-      </w:r>
-      <w:proofErr w:type="spellStart"/>
-      <w:r>
-        <w:rPr>
-          <w:rFonts w:cstheme="minorHAnsi"/>
-          <w:bCs/>
-        </w:rPr>
-        <w:t>XtraGrid</w:t>
-      </w:r>
-      <w:proofErr w:type="spellEnd"/>
-      <w:r>
-        <w:rPr>
-          <w:rFonts w:cstheme="minorHAnsi"/>
-          <w:bCs/>
-        </w:rPr>
-        <w:t xml:space="preserve"> Card view and Rich text which enabled the users to track the reminder email.</w:t>
+        <w:lastRenderedPageBreak/>
+        <w:t>Implemented Outlook inspired UI using NavBar, XtraGrid Card view and Rich text which enabled the users to track the reminder email.</w:t>
       </w:r>
     </w:p>
     <w:p>
@@ -2337,23 +2004,7 @@
           <w:rFonts w:cstheme="minorHAnsi"/>
           <w:bCs/>
         </w:rPr>
-        <w:t xml:space="preserve">: WPF, Dev Express, Entity Framework, SQL Server 2012, SSRS, SSIS, </w:t>
-      </w:r>
-      <w:proofErr w:type="spellStart"/>
-      <w:r>
-        <w:rPr>
-          <w:rFonts w:cstheme="minorHAnsi"/>
-          <w:bCs/>
-        </w:rPr>
-        <w:t>NUnit</w:t>
-      </w:r>
-      <w:proofErr w:type="spellEnd"/>
-      <w:r>
-        <w:rPr>
-          <w:rFonts w:cstheme="minorHAnsi"/>
-          <w:bCs/>
-        </w:rPr>
-        <w:t>, PRISM, TFS</w:t>
+        <w:t>: WPF, Dev Express, Entity Framework, SQL Server 2012, SSRS, SSIS, NUnit, PRISM, TFS</w:t>
       </w:r>
     </w:p>
     <w:p>
@@ -2380,7 +2031,6 @@
           <w:bCs/>
           <w:spacing w:val="8"/>
         </w:rPr>
-        <w:lastRenderedPageBreak/>
         <w:t>Customer</w:t>
       </w:r>
       <w:r>
@@ -2391,7 +2041,6 @@
         </w:rPr>
         <w:t xml:space="preserve">: </w:t>
       </w:r>
-      <w:proofErr w:type="spellStart"/>
       <w:r>
         <w:rPr>
           <w:rFonts w:cstheme="minorHAnsi"/>
@@ -2399,7 +2048,6 @@
         </w:rPr>
         <w:t>BayernLB</w:t>
       </w:r>
-      <w:proofErr w:type="spellEnd"/>
       <w:r>
         <w:rPr>
           <w:rFonts w:cstheme="minorHAnsi"/>
@@ -2576,23 +2224,7 @@
           <w:rFonts w:cstheme="minorHAnsi"/>
           <w:b/>
         </w:rPr>
-        <w:t>Financial Reporting (</w:t>
-      </w:r>
-      <w:proofErr w:type="spellStart"/>
-      <w:r>
-        <w:rPr>
-          <w:rFonts w:cstheme="minorHAnsi"/>
-          <w:b/>
-        </w:rPr>
-        <w:t>FinRep</w:t>
-      </w:r>
-      <w:proofErr w:type="spellEnd"/>
-      <w:r>
-        <w:rPr>
-          <w:rFonts w:cstheme="minorHAnsi"/>
-          <w:b/>
-        </w:rPr>
-        <w:t>)</w:t>
+        <w:t>Financial Reporting (FinRep)</w:t>
       </w:r>
     </w:p>
     <w:p>
@@ -2684,23 +2316,7 @@
           <w:rFonts w:cstheme="minorHAnsi"/>
           <w:bCs/>
         </w:rPr>
-        <w:t xml:space="preserve">Implemented </w:t>
-      </w:r>
-      <w:proofErr w:type="spellStart"/>
-      <w:r>
-        <w:rPr>
-          <w:rFonts w:cstheme="minorHAnsi"/>
-          <w:bCs/>
-        </w:rPr>
-        <w:t>NUnit</w:t>
-      </w:r>
-      <w:proofErr w:type="spellEnd"/>
-      <w:r>
-        <w:rPr>
-          <w:rFonts w:cstheme="minorHAnsi"/>
-          <w:bCs/>
-        </w:rPr>
-        <w:t xml:space="preserve"> test driven enhancements which minimized QA duration and therefore smoothening production release.</w:t>
+        <w:t>Implemented NUnit test driven enhancements which minimized QA duration and therefore smoothening production release.</w:t>
       </w:r>
     </w:p>
     <w:p>
@@ -2862,23 +2478,7 @@
           <w:rFonts w:cstheme="minorHAnsi"/>
           <w:bCs/>
         </w:rPr>
-        <w:t xml:space="preserve">: .Net MVC4, Web Api, Bootstrap, SQL Server 2012, Entity Framework, HTML, CSS, jQuery, SSRS, SSIS, IIS7, Kendo UI, </w:t>
-      </w:r>
-      <w:proofErr w:type="spellStart"/>
-      <w:r>
-        <w:rPr>
-          <w:rFonts w:cstheme="minorHAnsi"/>
-          <w:bCs/>
-        </w:rPr>
-        <w:t>NUnit</w:t>
-      </w:r>
-      <w:proofErr w:type="spellEnd"/>
-      <w:r>
-        <w:rPr>
-          <w:rFonts w:cstheme="minorHAnsi"/>
-          <w:bCs/>
-        </w:rPr>
-        <w:t>, MEF (Managed Extensibility Framework), TFS</w:t>
+        <w:t>: .Net MVC4, Web Api, Bootstrap, SQL Server 2012, Entity Framework, HTML, CSS, jQuery, SSRS, SSIS, IIS7, Kendo UI, NUnit, MEF (Managed Extensibility Framework), TFS</w:t>
       </w:r>
     </w:p>
     <w:p>
@@ -3113,23 +2713,7 @@
           <w:rFonts w:cstheme="minorHAnsi"/>
           <w:bCs/>
         </w:rPr>
-        <w:t xml:space="preserve">Implemented Vue </w:t>
-      </w:r>
-      <w:proofErr w:type="spellStart"/>
-      <w:r>
-        <w:rPr>
-          <w:rFonts w:cstheme="minorHAnsi"/>
-          <w:bCs/>
-        </w:rPr>
-        <w:t>js</w:t>
-      </w:r>
-      <w:proofErr w:type="spellEnd"/>
-      <w:r>
-        <w:rPr>
-          <w:rFonts w:cstheme="minorHAnsi"/>
-          <w:bCs/>
-        </w:rPr>
-        <w:t xml:space="preserve"> Navigation component, router, and form validation. </w:t>
+        <w:t xml:space="preserve">Implemented Vue js Navigation component, router, and form validation. </w:t>
       </w:r>
     </w:p>
     <w:p>
@@ -3228,23 +2812,7 @@
           <w:rFonts w:cstheme="minorHAnsi"/>
           <w:bCs/>
         </w:rPr>
-        <w:t xml:space="preserve">: Azure, .Net Core 2.1, Web API, Google Charts, Vue </w:t>
-      </w:r>
-      <w:proofErr w:type="spellStart"/>
-      <w:r>
-        <w:rPr>
-          <w:rFonts w:cstheme="minorHAnsi"/>
-          <w:bCs/>
-        </w:rPr>
-        <w:t>js</w:t>
-      </w:r>
-      <w:proofErr w:type="spellEnd"/>
-      <w:r>
-        <w:rPr>
-          <w:rFonts w:cstheme="minorHAnsi"/>
-          <w:bCs/>
-        </w:rPr>
-        <w:t xml:space="preserve">, Entity Framework, Dapper, Azure Db, Semantic UI, TFS </w:t>
+        <w:t xml:space="preserve">: Azure, .Net Core 2.1, Web API, Google Charts, Vue js, Entity Framework, Dapper, Azure Db, Semantic UI, TFS </w:t>
       </w:r>
     </w:p>
     <w:p>
@@ -3307,7 +2875,6 @@
           <w:b/>
           <w:spacing w:val="8"/>
         </w:rPr>
-        <w:lastRenderedPageBreak/>
         <w:t>Info</w:t>
       </w:r>
       <w:r>
@@ -3858,21 +3425,7 @@
         <w:rPr>
           <w:rFonts w:cstheme="minorHAnsi"/>
         </w:rPr>
-        <w:t xml:space="preserve">Implemented </w:t>
-      </w:r>
-      <w:proofErr w:type="spellStart"/>
-      <w:r>
-        <w:rPr>
-          <w:rFonts w:cstheme="minorHAnsi"/>
-        </w:rPr>
-        <w:t>NUnit</w:t>
-      </w:r>
-      <w:proofErr w:type="spellEnd"/>
-      <w:r>
-        <w:rPr>
-          <w:rFonts w:cstheme="minorHAnsi"/>
-        </w:rPr>
-        <w:t xml:space="preserve"> test driven functionalities helping the team to deliver quality code within estimated timeline. </w:t>
+        <w:t xml:space="preserve">Implemented NUnit test driven functionalities helping the team to deliver quality code within estimated timeline. </w:t>
       </w:r>
     </w:p>
     <w:p>
@@ -3936,21 +3489,7 @@
         <w:rPr>
           <w:rFonts w:cstheme="minorHAnsi"/>
         </w:rPr>
-        <w:t xml:space="preserve"> .Net MVC4, Web Api, Bootstrap, SQL Server 2012, Entity Framework, HTML, CSS, jQuery, SSRS, SSIS, IIS7, Kendo UI, YUI, Google Trim Path, </w:t>
-      </w:r>
-      <w:proofErr w:type="spellStart"/>
-      <w:r>
-        <w:rPr>
-          <w:rFonts w:cstheme="minorHAnsi"/>
-        </w:rPr>
-        <w:t>NUnit</w:t>
-      </w:r>
-      <w:proofErr w:type="spellEnd"/>
-      <w:r>
-        <w:rPr>
-          <w:rFonts w:cstheme="minorHAnsi"/>
-        </w:rPr>
-        <w:t xml:space="preserve">, Angular, Microsoft Enterprise Library, Unity, TFS </w:t>
+        <w:t xml:space="preserve"> .Net MVC4, Web Api, Bootstrap, SQL Server 2012, Entity Framework, HTML, CSS, jQuery, SSRS, SSIS, IIS7, Kendo UI, YUI, Google Trim Path, NUnit, Angular, Microsoft Enterprise Library, Unity, TFS </w:t>
       </w:r>
     </w:p>
     <w:p>
@@ -4146,21 +3685,8 @@
         <w:rPr>
           <w:rFonts w:cstheme="minorHAnsi"/>
         </w:rPr>
-        <w:t xml:space="preserve">Implemented Infragistics controls for XAML forms (grids, tree view </w:t>
-      </w:r>
-      <w:proofErr w:type="spellStart"/>
-      <w:r>
-        <w:rPr>
-          <w:rFonts w:cstheme="minorHAnsi"/>
-        </w:rPr>
-        <w:t>etc</w:t>
-      </w:r>
-      <w:proofErr w:type="spellEnd"/>
-      <w:r>
-        <w:rPr>
-          <w:rFonts w:cstheme="minorHAnsi"/>
-        </w:rPr>
-        <w:t>). This helped the users to view the data in hierarchical structure.</w:t>
+        <w:lastRenderedPageBreak/>
+        <w:t>Implemented Infragistics controls for XAML forms (grids, tree view etc). This helped the users to view the data in hierarchical structure.</w:t>
       </w:r>
     </w:p>
     <w:p>
@@ -4223,7 +3749,6 @@
         <w:rPr>
           <w:rFonts w:cstheme="minorHAnsi"/>
         </w:rPr>
-        <w:lastRenderedPageBreak/>
         <w:t>Implemented web services which helped in communication between windows application and database for fetch and update.</w:t>
       </w:r>
     </w:p>
@@ -4446,21 +3971,7 @@
         <w:rPr>
           <w:rFonts w:cstheme="minorHAnsi"/>
         </w:rPr>
-        <w:t xml:space="preserve">: WPF, Infragistics, CAB, Microsoft Enterprise Library, SQL Server 2008, SSRS, SSIS, </w:t>
-      </w:r>
-      <w:proofErr w:type="spellStart"/>
-      <w:r>
-        <w:rPr>
-          <w:rFonts w:cstheme="minorHAnsi"/>
-        </w:rPr>
-        <w:t>NUnit</w:t>
-      </w:r>
-      <w:proofErr w:type="spellEnd"/>
-      <w:r>
-        <w:rPr>
-          <w:rFonts w:cstheme="minorHAnsi"/>
-        </w:rPr>
-        <w:t>, PRISM, SVN</w:t>
+        <w:t>: WPF, Infragistics, CAB, Microsoft Enterprise Library, SQL Server 2008, SSRS, SSIS, NUnit, PRISM, SVN</w:t>
       </w:r>
     </w:p>
     <w:p>
@@ -4568,8 +4079,8 @@
       </w:pPr>
     </w:p>
     <w:sectPr>
-      <w:headerReference w:type="default" r:id="rId15"/>
-      <w:footerReference w:type="default" r:id="rId16"/>
+      <w:headerReference w:type="default" r:id="rId14"/>
+      <w:footerReference w:type="default" r:id="rId15"/>
       <w:type w:val="continuous"/>
       <w:pgSz w:w="12240" w:h="15840"/>
       <w:pgMar w:top="720" w:right="720" w:bottom="720" w:left="720" w:header="576" w:footer="288" w:gutter="0"/>
@@ -10109,6 +9620,15 @@
 </file>
 
 <file path=customXml/item1.xml><?xml version="1.0" encoding="utf-8"?>
+<p:properties xmlns:p="http://schemas.microsoft.com/office/2006/metadata/properties" xmlns:xsi="http://www.w3.org/2001/XMLSchema-instance" xmlns:pc="http://schemas.microsoft.com/office/infopath/2007/PartnerControls">
+  <documentManagement>
+    <_ip_UnifiedCompliancePolicyUIAction xmlns="http://schemas.microsoft.com/sharepoint/v3" xsi:nil="true"/>
+    <_ip_UnifiedCompliancePolicyProperties xmlns="http://schemas.microsoft.com/sharepoint/v3" xsi:nil="true"/>
+  </documentManagement>
+</p:properties>
+</file>
+
+<file path=customXml/item2.xml><?xml version="1.0" encoding="utf-8"?>
 <?mso-contentType ?>
 <FormTemplates xmlns="http://schemas.microsoft.com/sharepoint/v3/contenttype/forms">
   <Display>DocumentLibraryForm</Display>
@@ -10117,16 +9637,11 @@
 </FormTemplates>
 </file>
 
-<file path=customXml/item2.xml><?xml version="1.0" encoding="utf-8"?>
-<p:properties xmlns:p="http://schemas.microsoft.com/office/2006/metadata/properties" xmlns:xsi="http://www.w3.org/2001/XMLSchema-instance" xmlns:pc="http://schemas.microsoft.com/office/infopath/2007/PartnerControls">
-  <documentManagement>
-    <_ip_UnifiedCompliancePolicyUIAction xmlns="http://schemas.microsoft.com/sharepoint/v3" xsi:nil="true"/>
-    <_ip_UnifiedCompliancePolicyProperties xmlns="http://schemas.microsoft.com/sharepoint/v3" xsi:nil="true"/>
-  </documentManagement>
-</p:properties>
+<file path=customXml/item3.xml><?xml version="1.0" encoding="utf-8"?>
+<b:Sources xmlns:b="http://schemas.openxmlformats.org/officeDocument/2006/bibliography" xmlns="http://schemas.openxmlformats.org/officeDocument/2006/bibliography" SelectedStyle="\APASixthEditionOfficeOnline.xsl" StyleName="APA" Version="6"/>
 </file>
 
-<file path=customXml/item3.xml><?xml version="1.0" encoding="utf-8"?>
+<file path=customXml/item4.xml><?xml version="1.0" encoding="utf-8"?>
 <ct:contentTypeSchema xmlns:ct="http://schemas.microsoft.com/office/2006/metadata/contentType" xmlns:ma="http://schemas.microsoft.com/office/2006/metadata/properties/metaAttributes" ct:_="" ma:_="" ma:contentTypeName="Document" ma:contentTypeID="0x010100AD2BBAA9BC319B429E0840E808F12AE4" ma:contentTypeVersion="15" ma:contentTypeDescription="Create a new document." ma:contentTypeScope="" ma:versionID="54becfb717cb99e27ba01335c944fc10">
   <xsd:schema xmlns:xsd="http://www.w3.org/2001/XMLSchema" xmlns:xs="http://www.w3.org/2001/XMLSchema" xmlns:p="http://schemas.microsoft.com/office/2006/metadata/properties" xmlns:ns1="http://schemas.microsoft.com/sharepoint/v3" xmlns:ns3="b3ea3ada-aecc-44d7-acfc-b7595d11a750" xmlns:ns4="a4a0459c-a582-4f19-948d-c6c0f58fedc0" targetNamespace="http://schemas.microsoft.com/office/2006/metadata/properties" ma:root="true" ma:fieldsID="2388b28091ca90fcdc3d2c1f499e985b" ns1:_="" ns3:_="" ns4:_="">
     <xsd:import namespace="http://schemas.microsoft.com/sharepoint/v3"/>
@@ -10366,19 +9881,7 @@
 </ct:contentTypeSchema>
 </file>
 
-<file path=customXml/item4.xml><?xml version="1.0" encoding="utf-8"?>
-<b:Sources xmlns:b="http://schemas.openxmlformats.org/officeDocument/2006/bibliography" xmlns="http://schemas.openxmlformats.org/officeDocument/2006/bibliography" SelectedStyle="\APASixthEditionOfficeOnline.xsl" StyleName="APA" Version="6"/>
-</file>
-
 <file path=customXml/itemProps1.xml><?xml version="1.0" encoding="utf-8"?>
-<ds:datastoreItem xmlns:ds="http://schemas.openxmlformats.org/officeDocument/2006/customXml" ds:itemID="{A294E01C-D024-448E-92D8-BC5AA6A90EA1}">
-  <ds:schemaRefs>
-    <ds:schemaRef ds:uri="http://schemas.microsoft.com/sharepoint/v3/contenttype/forms"/>
-  </ds:schemaRefs>
-</ds:datastoreItem>
-</file>
-
-<file path=customXml/itemProps2.xml><?xml version="1.0" encoding="utf-8"?>
 <ds:datastoreItem xmlns:ds="http://schemas.openxmlformats.org/officeDocument/2006/customXml" ds:itemID="{0AE83A76-CE52-48B8-BBC3-034D0C6ED5B3}">
   <ds:schemaRefs>
     <ds:schemaRef ds:uri="http://schemas.microsoft.com/office/2006/metadata/properties"/>
@@ -10388,7 +9891,23 @@
 </ds:datastoreItem>
 </file>
 
+<file path=customXml/itemProps2.xml><?xml version="1.0" encoding="utf-8"?>
+<ds:datastoreItem xmlns:ds="http://schemas.openxmlformats.org/officeDocument/2006/customXml" ds:itemID="{A294E01C-D024-448E-92D8-BC5AA6A90EA1}">
+  <ds:schemaRefs>
+    <ds:schemaRef ds:uri="http://schemas.microsoft.com/sharepoint/v3/contenttype/forms"/>
+  </ds:schemaRefs>
+</ds:datastoreItem>
+</file>
+
 <file path=customXml/itemProps3.xml><?xml version="1.0" encoding="utf-8"?>
+<ds:datastoreItem xmlns:ds="http://schemas.openxmlformats.org/officeDocument/2006/customXml" ds:itemID="{6FCE19C7-2E2E-4054-94F8-955055241140}">
+  <ds:schemaRefs>
+    <ds:schemaRef ds:uri="http://schemas.openxmlformats.org/officeDocument/2006/bibliography"/>
+  </ds:schemaRefs>
+</ds:datastoreItem>
+</file>
+
+<file path=customXml/itemProps4.xml><?xml version="1.0" encoding="utf-8"?>
 <ds:datastoreItem xmlns:ds="http://schemas.openxmlformats.org/officeDocument/2006/customXml" ds:itemID="{997A7350-314F-4F38-88FB-839619629737}">
   <ds:schemaRefs>
     <ds:schemaRef ds:uri="http://schemas.microsoft.com/office/2006/metadata/contentType"/>
@@ -10406,12 +9925,4 @@
     <ds:schemaRef ds:uri="http://schemas.microsoft.com/internal/obd"/>
   </ds:schemaRefs>
 </ds:datastoreItem>
-</file>
-
-<file path=customXml/itemProps4.xml><?xml version="1.0" encoding="utf-8"?>
-<ds:datastoreItem xmlns:ds="http://schemas.openxmlformats.org/officeDocument/2006/customXml" ds:itemID="{6FCE19C7-2E2E-4054-94F8-955055241140}">
-  <ds:schemaRefs>
-    <ds:schemaRef ds:uri="http://schemas.openxmlformats.org/officeDocument/2006/bibliography"/>
-  </ds:schemaRefs>
-</ds:datastoreItem>
 </file>
</xml_diff>

<commit_message>
corrected spelling in resume
</commit_message>
<xml_diff>
--- a/my-portfolio/static/Goutham Rangarajan.docx
+++ b/my-portfolio/static/Goutham Rangarajan.docx
@@ -184,21 +184,7 @@
         <w:rPr>
           <w:rFonts w:eastAsia="Times New Roman" w:cstheme="minorHAnsi"/>
         </w:rPr>
-        <w:t xml:space="preserve">Experience in front-end frameworks like </w:t>
-      </w:r>
-      <w:proofErr w:type="spellStart"/>
-      <w:r>
-        <w:rPr>
-          <w:rFonts w:eastAsia="Times New Roman" w:cstheme="minorHAnsi"/>
-        </w:rPr>
-        <w:t>Javascript</w:t>
-      </w:r>
-      <w:proofErr w:type="spellEnd"/>
-      <w:r>
-        <w:rPr>
-          <w:rFonts w:eastAsia="Times New Roman" w:cstheme="minorHAnsi"/>
-        </w:rPr>
-        <w:t>, jQuery, Vue.js, AngularJS, Angular 2+, Bootstrap, Materialize CSS, and Semantic UI.</w:t>
+        <w:t>Experience in front-end frameworks like Javascript, jQuery, Vue.js, AngularJS, Angular 2+, Bootstrap, Materialize CSS, and Semantic UI.</w:t>
       </w:r>
     </w:p>
     <w:p>
@@ -264,35 +250,7 @@
         <w:rPr>
           <w:rFonts w:eastAsia="Times New Roman" w:cstheme="minorHAnsi"/>
         </w:rPr>
-        <w:t xml:space="preserve">Highly inclined towards Cloud and Vue </w:t>
-      </w:r>
-      <w:proofErr w:type="spellStart"/>
-      <w:r>
-        <w:rPr>
-          <w:rFonts w:eastAsia="Times New Roman" w:cstheme="minorHAnsi"/>
-        </w:rPr>
-        <w:t>js</w:t>
-      </w:r>
-      <w:proofErr w:type="spellEnd"/>
-      <w:r>
-        <w:rPr>
-          <w:rFonts w:eastAsia="Times New Roman" w:cstheme="minorHAnsi"/>
-        </w:rPr>
-        <w:t xml:space="preserve"> framework. Researched integration of Cloud platforms like Firebase &amp; AWS to Vue </w:t>
-      </w:r>
-      <w:proofErr w:type="spellStart"/>
-      <w:r>
-        <w:rPr>
-          <w:rFonts w:eastAsia="Times New Roman" w:cstheme="minorHAnsi"/>
-        </w:rPr>
-        <w:t>js</w:t>
-      </w:r>
-      <w:proofErr w:type="spellEnd"/>
-      <w:r>
-        <w:rPr>
-          <w:rFonts w:eastAsia="Times New Roman" w:cstheme="minorHAnsi"/>
-        </w:rPr>
-        <w:t xml:space="preserve"> and Azure to .Net core. Developed personal applications with this research.</w:t>
+        <w:t>Highly inclined towards Cloud and Vue js framework. Researched integration of Cloud platforms like Firebase &amp; AWS to Vue js and Azure to .Net core. Developed personal applications with this research.</w:t>
       </w:r>
     </w:p>
     <w:p>
@@ -383,21 +341,7 @@
               <w:rPr>
                 <w:rFonts w:cstheme="minorHAnsi"/>
               </w:rPr>
-              <w:t xml:space="preserve">C#, .Net Core, .Net framework 3.5, 4.5,6.0, ASP .Net, ADO .Net, MVC, Razor, Web API, LINQ, Entity Framework, Windows Forms, WPF, XAML, .Net Web ASMX, Web API, WCF Services, RDLC Reporting Solutions, </w:t>
-            </w:r>
-            <w:proofErr w:type="spellStart"/>
-            <w:r>
-              <w:rPr>
-                <w:rFonts w:cstheme="minorHAnsi"/>
-              </w:rPr>
-              <w:t>NUnit</w:t>
-            </w:r>
-            <w:proofErr w:type="spellEnd"/>
-            <w:r>
-              <w:rPr>
-                <w:rFonts w:cstheme="minorHAnsi"/>
-              </w:rPr>
-              <w:t xml:space="preserve"> Framework, Node.js, Express.js, MVC, Unity, Prism, CAB, HTML, XML, CSS, JavaScript, jQuery, Vue.js, AngularJS (1.6), Angular 7, SPAs, Bootstrap, MS Visual Studio 2005,2008,2012,2013 and SQL Server Management Studio.</w:t>
+              <w:t>C#, .Net Core, .Net framework 3.5, 4.5,6.0, ASP .Net, ADO .Net, MVC, Razor, Web API, LINQ, Entity Framework, Windows Forms, WPF, XAML, .Net Web ASMX, Web API, WCF Services, RDLC Reporting Solutions, NUnit Framework, Node.js, Express.js, MVC, Unity, Prism, CAB, HTML, XML, CSS, JavaScript, jQuery, Vue.js, AngularJS (1.6), Angular 7, SPAs, Bootstrap, MS Visual Studio 2005,2008,2012,2013 and SQL Server Management Studio.</w:t>
             </w:r>
           </w:p>
         </w:tc>
@@ -440,21 +384,7 @@
               <w:rPr>
                 <w:rFonts w:cstheme="minorHAnsi"/>
               </w:rPr>
-              <w:t xml:space="preserve">SQL Server (2016, 2012, 2008, 2005), SSIS, SSRS. Cloud databases Azure, </w:t>
-            </w:r>
-            <w:proofErr w:type="spellStart"/>
-            <w:r>
-              <w:rPr>
-                <w:rFonts w:cstheme="minorHAnsi"/>
-              </w:rPr>
-              <w:t>Firestore</w:t>
-            </w:r>
-            <w:proofErr w:type="spellEnd"/>
-            <w:r>
-              <w:rPr>
-                <w:rFonts w:cstheme="minorHAnsi"/>
-              </w:rPr>
-              <w:t>, MongoDB.</w:t>
+              <w:t>SQL Server (2016, 2012, 2008, 2005), SSIS, SSRS. Cloud databases Azure, Firestore, MongoDB.</w:t>
             </w:r>
           </w:p>
         </w:tc>
@@ -542,35 +472,7 @@
               <w:rPr>
                 <w:rFonts w:cstheme="minorHAnsi"/>
               </w:rPr>
-              <w:t xml:space="preserve">Team Foundation Server, Source Safe, </w:t>
-            </w:r>
-            <w:proofErr w:type="spellStart"/>
-            <w:r>
-              <w:rPr>
-                <w:rFonts w:cstheme="minorHAnsi"/>
-              </w:rPr>
-              <w:t>BitBucket</w:t>
-            </w:r>
-            <w:proofErr w:type="spellEnd"/>
-            <w:r>
-              <w:rPr>
-                <w:rFonts w:cstheme="minorHAnsi"/>
-              </w:rPr>
-              <w:t xml:space="preserve">, </w:t>
-            </w:r>
-            <w:proofErr w:type="spellStart"/>
-            <w:r>
-              <w:rPr>
-                <w:rFonts w:cstheme="minorHAnsi"/>
-              </w:rPr>
-              <w:t>Github</w:t>
-            </w:r>
-            <w:proofErr w:type="spellEnd"/>
-            <w:r>
-              <w:rPr>
-                <w:rFonts w:cstheme="minorHAnsi"/>
-              </w:rPr>
-              <w:t>, Tortoise, SVN, IIS deployment, Cloud hosting.</w:t>
+              <w:t>Team Foundation Server, Source Safe, BitBucket, Github, Tortoise, SVN, IIS deployment, Cloud hosting.</w:t>
             </w:r>
           </w:p>
         </w:tc>
@@ -762,30 +664,8 @@
         <w:rPr>
           <w:rFonts w:cstheme="minorHAnsi"/>
         </w:rPr>
-        <w:t xml:space="preserve">Active code shares to </w:t>
-      </w:r>
-      <w:proofErr w:type="spellStart"/>
-      <w:r>
-        <w:rPr>
-          <w:rFonts w:cstheme="minorHAnsi"/>
-        </w:rPr>
-        <w:t>Github</w:t>
-      </w:r>
-      <w:proofErr w:type="spellEnd"/>
-      <w:r>
-        <w:rPr>
-          <w:rFonts w:cstheme="minorHAnsi"/>
-        </w:rPr>
-        <w:t xml:space="preserve"> and </w:t>
-      </w:r>
-      <w:proofErr w:type="spellStart"/>
-      <w:r>
-        <w:rPr>
-          <w:rFonts w:cstheme="minorHAnsi"/>
-        </w:rPr>
-        <w:t>Codepen</w:t>
-      </w:r>
-      <w:proofErr w:type="spellEnd"/>
+        <w:t>Active code shares to Github and Codepen</w:t>
+      </w:r>
     </w:p>
     <w:p>
       <w:pPr>
@@ -937,49 +817,7 @@
         <w:rPr>
           <w:rFonts w:cstheme="minorHAnsi"/>
         </w:rPr>
-        <w:t xml:space="preserve"> PWA project using </w:t>
-      </w:r>
-      <w:proofErr w:type="spellStart"/>
-      <w:r>
-        <w:rPr>
-          <w:rFonts w:cstheme="minorHAnsi"/>
-        </w:rPr>
-        <w:t>Nuxt</w:t>
-      </w:r>
-      <w:proofErr w:type="spellEnd"/>
-      <w:r>
-        <w:rPr>
-          <w:rFonts w:cstheme="minorHAnsi"/>
-        </w:rPr>
-        <w:t xml:space="preserve"> and Firebase to display a collection of you tube </w:t>
-      </w:r>
-      <w:proofErr w:type="gramStart"/>
-      <w:r>
-        <w:rPr>
-          <w:rFonts w:cstheme="minorHAnsi"/>
-        </w:rPr>
-        <w:t>videos(</w:t>
-      </w:r>
-      <w:proofErr w:type="gramEnd"/>
-      <w:r>
-        <w:rPr>
-          <w:rFonts w:cstheme="minorHAnsi"/>
-        </w:rPr>
-        <w:t xml:space="preserve">along with the ability to play video) and documentation of the topics Vue, </w:t>
-      </w:r>
-      <w:proofErr w:type="spellStart"/>
-      <w:r>
-        <w:rPr>
-          <w:rFonts w:cstheme="minorHAnsi"/>
-        </w:rPr>
-        <w:t>Nuxt</w:t>
-      </w:r>
-      <w:proofErr w:type="spellEnd"/>
-      <w:r>
-        <w:rPr>
-          <w:rFonts w:cstheme="minorHAnsi"/>
-        </w:rPr>
-        <w:t>, HTML, CSS frameworks etc</w:t>
+        <w:t xml:space="preserve"> PWA project using Nuxt and Firebase to display a collection of you tube videos(along with the ability to play video) and documentation of the topics Vue, Nuxt, HTML, CSS frameworks etc</w:t>
       </w:r>
       <w:r>
         <w:rPr>
@@ -1006,12 +844,6 @@
         <w:rPr>
           <w:rStyle w:val="Hyperlink"/>
         </w:rPr>
-        <w:t>s</w:t>
-      </w:r>
-      <w:r>
-        <w:rPr>
-          <w:rStyle w:val="Hyperlink"/>
-        </w:rPr>
         <w:t>https://portfolio-</w:t>
       </w:r>
       <w:r>
@@ -1085,35 +917,7 @@
         <w:rPr>
           <w:rFonts w:cstheme="minorHAnsi"/>
         </w:rPr>
-        <w:t xml:space="preserve">Developed image gallery using </w:t>
-      </w:r>
-      <w:proofErr w:type="spellStart"/>
-      <w:r>
-        <w:rPr>
-          <w:rFonts w:cstheme="minorHAnsi"/>
-        </w:rPr>
-        <w:t>Vuejs</w:t>
-      </w:r>
-      <w:proofErr w:type="spellEnd"/>
-      <w:r>
-        <w:rPr>
-          <w:rFonts w:cstheme="minorHAnsi"/>
-        </w:rPr>
-        <w:t xml:space="preserve">, Express </w:t>
-      </w:r>
-      <w:proofErr w:type="spellStart"/>
-      <w:r>
-        <w:rPr>
-          <w:rFonts w:cstheme="minorHAnsi"/>
-        </w:rPr>
-        <w:t>js</w:t>
-      </w:r>
-      <w:proofErr w:type="spellEnd"/>
-      <w:r>
-        <w:rPr>
-          <w:rFonts w:cstheme="minorHAnsi"/>
-        </w:rPr>
-        <w:t xml:space="preserve"> and hosted to AWS cloud</w:t>
+        <w:t>Developed image gallery using Vuejs, Express js and hosted to AWS cloud</w:t>
       </w:r>
     </w:p>
     <w:p>
@@ -1482,23 +1286,7 @@
           <w:rFonts w:cstheme="minorHAnsi"/>
           <w:bCs/>
         </w:rPr>
-        <w:t xml:space="preserve">Developed Components in Angular 7 SPA application using </w:t>
-      </w:r>
-      <w:proofErr w:type="spellStart"/>
-      <w:r>
-        <w:rPr>
-          <w:rFonts w:cstheme="minorHAnsi"/>
-          <w:bCs/>
-        </w:rPr>
-        <w:t>Devextreme</w:t>
-      </w:r>
-      <w:proofErr w:type="spellEnd"/>
-      <w:r>
-        <w:rPr>
-          <w:rFonts w:cstheme="minorHAnsi"/>
-          <w:bCs/>
-        </w:rPr>
-        <w:t xml:space="preserve"> which enabled users to upload and view/edit Option trades </w:t>
+        <w:t xml:space="preserve">Developed Components in Angular 7 SPA application using Devextreme which enabled users to upload and view/edit Option trades </w:t>
       </w:r>
     </w:p>
     <w:p>
@@ -1521,23 +1309,7 @@
           <w:rFonts w:cstheme="minorHAnsi"/>
           <w:bCs/>
         </w:rPr>
-        <w:t xml:space="preserve">Developed Web API background </w:t>
-      </w:r>
-      <w:proofErr w:type="spellStart"/>
-      <w:r>
-        <w:rPr>
-          <w:rFonts w:cstheme="minorHAnsi"/>
-          <w:bCs/>
-        </w:rPr>
-        <w:t>poller</w:t>
-      </w:r>
-      <w:proofErr w:type="spellEnd"/>
-      <w:r>
-        <w:rPr>
-          <w:rFonts w:cstheme="minorHAnsi"/>
-          <w:bCs/>
-        </w:rPr>
-        <w:t xml:space="preserve">/consumer to fetch Security and Price data from upstream system. </w:t>
+        <w:t xml:space="preserve">Developed Web API background poller/consumer to fetch Security and Price data from upstream system. </w:t>
       </w:r>
     </w:p>
     <w:p>
@@ -1574,48 +1346,14 @@
           <w:rFonts w:cstheme="minorHAnsi"/>
           <w:bCs/>
         </w:rPr>
-        <w:t xml:space="preserve"> </w:t>
-      </w:r>
-      <w:proofErr w:type="spellStart"/>
-      <w:proofErr w:type="gramStart"/>
+        <w:t xml:space="preserve"> Kafka</w:t>
+      </w:r>
       <w:r>
         <w:rPr>
           <w:rFonts w:cstheme="minorHAnsi"/>
           <w:bCs/>
         </w:rPr>
-        <w:t>Kafka</w:t>
-      </w:r>
-      <w:r>
-        <w:rPr>
-          <w:rFonts w:cstheme="minorHAnsi"/>
-          <w:bCs/>
-        </w:rPr>
-        <w:t>,Tibco</w:t>
-      </w:r>
-      <w:proofErr w:type="spellEnd"/>
-      <w:proofErr w:type="gramEnd"/>
-      <w:r>
-        <w:rPr>
-          <w:rFonts w:cstheme="minorHAnsi"/>
-          <w:bCs/>
-        </w:rPr>
-        <w:t xml:space="preserve"> </w:t>
-      </w:r>
-      <w:proofErr w:type="spellStart"/>
-      <w:r>
-        <w:rPr>
-          <w:rFonts w:cstheme="minorHAnsi"/>
-          <w:bCs/>
-        </w:rPr>
-        <w:t>Mq</w:t>
-      </w:r>
-      <w:proofErr w:type="spellEnd"/>
-      <w:r>
-        <w:rPr>
-          <w:rFonts w:cstheme="minorHAnsi"/>
-          <w:bCs/>
-        </w:rPr>
-        <w:t>.</w:t>
+        <w:t>,Tibco Mq.</w:t>
       </w:r>
     </w:p>
     <w:p>
@@ -1638,23 +1376,7 @@
           <w:rFonts w:cstheme="minorHAnsi"/>
           <w:bCs/>
         </w:rPr>
-        <w:t xml:space="preserve">Developed web application using ASP .Net Core and Vue </w:t>
-      </w:r>
-      <w:proofErr w:type="spellStart"/>
-      <w:r>
-        <w:rPr>
-          <w:rFonts w:cstheme="minorHAnsi"/>
-          <w:bCs/>
-        </w:rPr>
-        <w:t>js</w:t>
-      </w:r>
-      <w:proofErr w:type="spellEnd"/>
-      <w:r>
-        <w:rPr>
-          <w:rFonts w:cstheme="minorHAnsi"/>
-          <w:bCs/>
-        </w:rPr>
-        <w:t xml:space="preserve"> used by internal technical team &amp; business analysts to interact with Web API’s to gather security and price information.</w:t>
+        <w:t>Developed web application using ASP .Net Core and Vue js used by internal technical team &amp; business analysts to interact with Web API’s to gather security and price information.</w:t>
       </w:r>
     </w:p>
     <w:p>
@@ -1677,23 +1399,7 @@
           <w:rFonts w:cstheme="minorHAnsi"/>
           <w:bCs/>
         </w:rPr>
-        <w:t xml:space="preserve">Developed web application using Vue </w:t>
-      </w:r>
-      <w:proofErr w:type="spellStart"/>
-      <w:r>
-        <w:rPr>
-          <w:rFonts w:cstheme="minorHAnsi"/>
-          <w:bCs/>
-        </w:rPr>
-        <w:t>js</w:t>
-      </w:r>
-      <w:proofErr w:type="spellEnd"/>
-      <w:r>
-        <w:rPr>
-          <w:rFonts w:cstheme="minorHAnsi"/>
-          <w:bCs/>
-        </w:rPr>
-        <w:t xml:space="preserve"> and Asp .Net Core to view and download the data provided by centralized API of BMO capital markets.</w:t>
+        <w:t>Developed web application using Vue js and Asp .Net Core to view and download the data provided by centralized API of BMO capital markets.</w:t>
       </w:r>
     </w:p>
     <w:p>
@@ -1717,39 +1423,7 @@
           <w:rFonts w:cstheme="minorHAnsi"/>
           <w:bCs/>
         </w:rPr>
-        <w:t xml:space="preserve">: .Net Core, Angular 7, Vue </w:t>
-      </w:r>
-      <w:proofErr w:type="spellStart"/>
-      <w:r>
-        <w:rPr>
-          <w:rFonts w:cstheme="minorHAnsi"/>
-          <w:bCs/>
-        </w:rPr>
-        <w:t>js</w:t>
-      </w:r>
-      <w:proofErr w:type="spellEnd"/>
-      <w:r>
-        <w:rPr>
-          <w:rFonts w:cstheme="minorHAnsi"/>
-          <w:bCs/>
-        </w:rPr>
-        <w:t xml:space="preserve">, Kafka, MQ, SQL Server 2016, TFS, </w:t>
-      </w:r>
-      <w:proofErr w:type="spellStart"/>
-      <w:r>
-        <w:rPr>
-          <w:rFonts w:cstheme="minorHAnsi"/>
-          <w:bCs/>
-        </w:rPr>
-        <w:t>BitBucket</w:t>
-      </w:r>
-      <w:proofErr w:type="spellEnd"/>
-      <w:r>
-        <w:rPr>
-          <w:rFonts w:cstheme="minorHAnsi"/>
-          <w:bCs/>
-        </w:rPr>
-        <w:t xml:space="preserve">. </w:t>
+        <w:t xml:space="preserve">: .Net Core, Angular 7, Vue js, Kafka, MQ, SQL Server 2016, TFS, BitBucket. </w:t>
       </w:r>
     </w:p>
     <w:p>
@@ -1779,21 +1453,7 @@
         <w:rPr>
           <w:rFonts w:cstheme="minorHAnsi"/>
         </w:rPr>
-        <w:t>LBBW (</w:t>
-      </w:r>
-      <w:proofErr w:type="spellStart"/>
-      <w:r>
-        <w:rPr>
-          <w:rFonts w:cstheme="minorHAnsi"/>
-        </w:rPr>
-        <w:t>Landesbank</w:t>
-      </w:r>
-      <w:proofErr w:type="spellEnd"/>
-      <w:r>
-        <w:rPr>
-          <w:rFonts w:cstheme="minorHAnsi"/>
-        </w:rPr>
-        <w:t xml:space="preserve"> Baden-Württemberg), New York, USA</w:t>
+        <w:t>LBBW (Landesbank Baden-Württemberg), New York, USA</w:t>
       </w:r>
       <w:r>
         <w:rPr>
@@ -1901,23 +1561,13 @@
           <w:rFonts w:cstheme="minorHAnsi"/>
         </w:rPr>
       </w:pPr>
-      <w:proofErr w:type="spellStart"/>
       <w:r>
         <w:rPr>
           <w:rFonts w:cstheme="minorHAnsi"/>
           <w:b/>
           <w:spacing w:val="8"/>
         </w:rPr>
-        <w:t>ClearView</w:t>
-      </w:r>
-      <w:proofErr w:type="spellEnd"/>
-      <w:r>
-        <w:rPr>
-          <w:rFonts w:cstheme="minorHAnsi"/>
-          <w:b/>
-          <w:spacing w:val="8"/>
-        </w:rPr>
-        <w:t>:</w:t>
+        <w:t>ClearView:</w:t>
       </w:r>
     </w:p>
     <w:p>
@@ -1943,23 +1593,7 @@
           <w:rFonts w:cstheme="minorHAnsi"/>
           <w:bCs/>
         </w:rPr>
-        <w:t xml:space="preserve">Enhanced and upgraded Clearview which is a Windows </w:t>
-      </w:r>
-      <w:proofErr w:type="spellStart"/>
-      <w:r>
-        <w:rPr>
-          <w:rFonts w:cstheme="minorHAnsi"/>
-          <w:bCs/>
-        </w:rPr>
-        <w:t>SmartClient</w:t>
-      </w:r>
-      <w:proofErr w:type="spellEnd"/>
-      <w:r>
-        <w:rPr>
-          <w:rFonts w:cstheme="minorHAnsi"/>
-          <w:bCs/>
-        </w:rPr>
-        <w:t xml:space="preserve"> application for client LBBW NY which was designed and developed using PRISM Framework (Composite Application Library), MVVM, WPF, WCF, SSIS and SQL Server. Clearview hosts multiple modules like Account Recertification, Vault, Front to Back office reconciliation and Journal Entry. </w:t>
+        <w:t xml:space="preserve">Enhanced and upgraded Clearview which is a Windows SmartClient application for client LBBW NY which was designed and developed using PRISM Framework (Composite Application Library), MVVM, WPF, WCF, SSIS and SQL Server. Clearview hosts multiple modules like Account Recertification, Vault, Front to Back office reconciliation and Journal Entry. </w:t>
       </w:r>
     </w:p>
     <w:p>
@@ -2028,39 +1662,7 @@
           <w:rFonts w:cstheme="minorHAnsi"/>
           <w:bCs/>
         </w:rPr>
-        <w:t xml:space="preserve">Implemented Dev Express UI components (Tree views, </w:t>
-      </w:r>
-      <w:proofErr w:type="spellStart"/>
-      <w:r>
-        <w:rPr>
-          <w:rFonts w:cstheme="minorHAnsi"/>
-          <w:bCs/>
-        </w:rPr>
-        <w:t>XtraGrids</w:t>
-      </w:r>
-      <w:proofErr w:type="spellEnd"/>
-      <w:r>
-        <w:rPr>
-          <w:rFonts w:cstheme="minorHAnsi"/>
-          <w:bCs/>
-        </w:rPr>
-        <w:t xml:space="preserve">, Navigation bar controls </w:t>
-      </w:r>
-      <w:proofErr w:type="spellStart"/>
-      <w:r>
-        <w:rPr>
-          <w:rFonts w:cstheme="minorHAnsi"/>
-          <w:bCs/>
-        </w:rPr>
-        <w:t>etc</w:t>
-      </w:r>
-      <w:proofErr w:type="spellEnd"/>
-      <w:r>
-        <w:rPr>
-          <w:rFonts w:cstheme="minorHAnsi"/>
-          <w:bCs/>
-        </w:rPr>
-        <w:t>) for rich user experience.</w:t>
+        <w:t>Implemented Dev Express UI components (Tree views, XtraGrids, Navigation bar controls etc) for rich user experience.</w:t>
       </w:r>
     </w:p>
     <w:p>
@@ -2083,39 +1685,7 @@
           <w:rFonts w:cstheme="minorHAnsi"/>
           <w:bCs/>
         </w:rPr>
-        <w:t xml:space="preserve">Implemented Outlook inspired UI using </w:t>
-      </w:r>
-      <w:proofErr w:type="spellStart"/>
-      <w:r>
-        <w:rPr>
-          <w:rFonts w:cstheme="minorHAnsi"/>
-          <w:bCs/>
-        </w:rPr>
-        <w:t>NavBar</w:t>
-      </w:r>
-      <w:proofErr w:type="spellEnd"/>
-      <w:r>
-        <w:rPr>
-          <w:rFonts w:cstheme="minorHAnsi"/>
-          <w:bCs/>
-        </w:rPr>
-        <w:t xml:space="preserve">, </w:t>
-      </w:r>
-      <w:proofErr w:type="spellStart"/>
-      <w:r>
-        <w:rPr>
-          <w:rFonts w:cstheme="minorHAnsi"/>
-          <w:bCs/>
-        </w:rPr>
-        <w:t>XtraGrid</w:t>
-      </w:r>
-      <w:proofErr w:type="spellEnd"/>
-      <w:r>
-        <w:rPr>
-          <w:rFonts w:cstheme="minorHAnsi"/>
-          <w:bCs/>
-        </w:rPr>
-        <w:t xml:space="preserve"> Card view and Rich text which enabled the users to track the reminder email.</w:t>
+        <w:t>Implemented Outlook inspired UI using NavBar, XtraGrid Card view and Rich text which enabled the users to track the reminder email.</w:t>
       </w:r>
     </w:p>
     <w:p>
@@ -2139,23 +1709,7 @@
           <w:rFonts w:cstheme="minorHAnsi"/>
           <w:bCs/>
         </w:rPr>
-        <w:t xml:space="preserve">: WPF, Dev Express, Entity Framework, SQL Server 2012, SSRS, SSIS, </w:t>
-      </w:r>
-      <w:proofErr w:type="spellStart"/>
-      <w:r>
-        <w:rPr>
-          <w:rFonts w:cstheme="minorHAnsi"/>
-          <w:bCs/>
-        </w:rPr>
-        <w:t>NUnit</w:t>
-      </w:r>
-      <w:proofErr w:type="spellEnd"/>
-      <w:r>
-        <w:rPr>
-          <w:rFonts w:cstheme="minorHAnsi"/>
-          <w:bCs/>
-        </w:rPr>
-        <w:t>, PRISM, TFS</w:t>
+        <w:t>: WPF, Dev Express, Entity Framework, SQL Server 2012, SSRS, SSIS, NUnit, PRISM, TFS</w:t>
       </w:r>
     </w:p>
     <w:p>
@@ -2192,7 +1746,6 @@
         </w:rPr>
         <w:t xml:space="preserve">: </w:t>
       </w:r>
-      <w:proofErr w:type="spellStart"/>
       <w:r>
         <w:rPr>
           <w:rFonts w:cstheme="minorHAnsi"/>
@@ -2200,7 +1753,6 @@
         </w:rPr>
         <w:t>BayernLB</w:t>
       </w:r>
-      <w:proofErr w:type="spellEnd"/>
       <w:r>
         <w:rPr>
           <w:rFonts w:cstheme="minorHAnsi"/>
@@ -2236,7 +1788,6 @@
         </w:rPr>
         <w:tab/>
       </w:r>
-      <w:proofErr w:type="gramStart"/>
       <w:r>
         <w:rPr>
           <w:rFonts w:cstheme="minorHAnsi"/>
@@ -2258,7 +1809,6 @@
         </w:rPr>
         <w:tab/>
       </w:r>
-      <w:proofErr w:type="gramEnd"/>
       <w:r>
         <w:rPr>
           <w:rFonts w:cstheme="minorHAnsi"/>
@@ -2379,23 +1929,7 @@
           <w:rFonts w:cstheme="minorHAnsi"/>
           <w:b/>
         </w:rPr>
-        <w:t>Financial Reporting (</w:t>
-      </w:r>
-      <w:proofErr w:type="spellStart"/>
-      <w:r>
-        <w:rPr>
-          <w:rFonts w:cstheme="minorHAnsi"/>
-          <w:b/>
-        </w:rPr>
-        <w:t>FinRep</w:t>
-      </w:r>
-      <w:proofErr w:type="spellEnd"/>
-      <w:r>
-        <w:rPr>
-          <w:rFonts w:cstheme="minorHAnsi"/>
-          <w:b/>
-        </w:rPr>
-        <w:t>)</w:t>
+        <w:t>Financial Reporting (FinRep)</w:t>
       </w:r>
     </w:p>
     <w:p>
@@ -2441,23 +1975,7 @@
           <w:rFonts w:cstheme="minorHAnsi"/>
           <w:bCs/>
         </w:rPr>
-        <w:t xml:space="preserve">Implemented generic Export Utility for hundred plus screens which made Excel experience </w:t>
-      </w:r>
-      <w:proofErr w:type="gramStart"/>
-      <w:r>
-        <w:rPr>
-          <w:rFonts w:cstheme="minorHAnsi"/>
-          <w:bCs/>
-        </w:rPr>
-        <w:t>similar to</w:t>
-      </w:r>
-      <w:proofErr w:type="gramEnd"/>
-      <w:r>
-        <w:rPr>
-          <w:rFonts w:cstheme="minorHAnsi"/>
-          <w:bCs/>
-        </w:rPr>
-        <w:t xml:space="preserve"> UI Grids and also eased code maintainability.</w:t>
+        <w:t>Implemented generic Export Utility for hundred plus screens which made Excel experience similar to UI Grids and also eased code maintainability.</w:t>
       </w:r>
     </w:p>
     <w:p>
@@ -2527,23 +2045,7 @@
           <w:bCs/>
         </w:rPr>
         <w:lastRenderedPageBreak/>
-        <w:t xml:space="preserve">Suggested/submitted Angular 2 Proof of Concept data table like component to replace existing Kendo UI Grids to improve response time </w:t>
-      </w:r>
-      <w:proofErr w:type="gramStart"/>
-      <w:r>
-        <w:rPr>
-          <w:rFonts w:cstheme="minorHAnsi"/>
-          <w:bCs/>
-        </w:rPr>
-        <w:t>and also</w:t>
-      </w:r>
-      <w:proofErr w:type="gramEnd"/>
-      <w:r>
-        <w:rPr>
-          <w:rFonts w:cstheme="minorHAnsi"/>
-          <w:bCs/>
-        </w:rPr>
-        <w:t xml:space="preserve"> to ease the user from horizontal scrolling. </w:t>
+        <w:t xml:space="preserve">Suggested/submitted Angular 2 Proof of Concept data table like component to replace existing Kendo UI Grids to improve response time and also to ease the user from horizontal scrolling. </w:t>
       </w:r>
     </w:p>
     <w:p>
@@ -2590,23 +2092,7 @@
           <w:rFonts w:cstheme="minorHAnsi"/>
           <w:bCs/>
         </w:rPr>
-        <w:t xml:space="preserve">: .Net MVC4, Web Api, Bootstrap, SQL Server 2012, Entity Framework, HTML, CSS, jQuery, SSRS, SSIS, IIS7, Kendo UI, </w:t>
-      </w:r>
-      <w:proofErr w:type="spellStart"/>
-      <w:r>
-        <w:rPr>
-          <w:rFonts w:cstheme="minorHAnsi"/>
-          <w:bCs/>
-        </w:rPr>
-        <w:t>NUnit</w:t>
-      </w:r>
-      <w:proofErr w:type="spellEnd"/>
-      <w:r>
-        <w:rPr>
-          <w:rFonts w:cstheme="minorHAnsi"/>
-          <w:bCs/>
-        </w:rPr>
-        <w:t>, MEF (Managed Extensibility Framework), TFS</w:t>
+        <w:t>: .Net MVC4, Web Api, Bootstrap, SQL Server 2012, Entity Framework, HTML, CSS, jQuery, SSRS, SSIS, IIS7, Kendo UI, NUnit, MEF (Managed Extensibility Framework), TFS</w:t>
       </w:r>
     </w:p>
     <w:p>
@@ -2802,23 +2288,7 @@
           <w:rFonts w:cstheme="minorHAnsi"/>
           <w:bCs/>
         </w:rPr>
-        <w:t xml:space="preserve">, Navigation component, </w:t>
-      </w:r>
-      <w:proofErr w:type="gramStart"/>
-      <w:r>
-        <w:rPr>
-          <w:rFonts w:cstheme="minorHAnsi"/>
-          <w:bCs/>
-        </w:rPr>
-        <w:t>router</w:t>
-      </w:r>
-      <w:proofErr w:type="gramEnd"/>
-      <w:r>
-        <w:rPr>
-          <w:rFonts w:cstheme="minorHAnsi"/>
-          <w:bCs/>
-        </w:rPr>
-        <w:t xml:space="preserve"> and form validation</w:t>
+        <w:t>, Navigation component, router and form validation</w:t>
       </w:r>
       <w:r>
         <w:rPr>
@@ -2901,23 +2371,7 @@
           <w:rFonts w:cstheme="minorHAnsi"/>
           <w:bCs/>
         </w:rPr>
-        <w:t xml:space="preserve">: Azure, .Net Core 2.1, Web API, Google Charts, Vue </w:t>
-      </w:r>
-      <w:proofErr w:type="spellStart"/>
-      <w:r>
-        <w:rPr>
-          <w:rFonts w:cstheme="minorHAnsi"/>
-          <w:bCs/>
-        </w:rPr>
-        <w:t>js</w:t>
-      </w:r>
-      <w:proofErr w:type="spellEnd"/>
-      <w:r>
-        <w:rPr>
-          <w:rFonts w:cstheme="minorHAnsi"/>
-          <w:bCs/>
-        </w:rPr>
-        <w:t xml:space="preserve">, Entity Framework, Dapper, Azure Db, Semantic UI, TFS </w:t>
+        <w:t xml:space="preserve">: Azure, .Net Core 2.1, Web API, Google Charts, Vue js, Entity Framework, Dapper, Azure Db, Semantic UI, TFS </w:t>
       </w:r>
     </w:p>
     <w:p>
@@ -3306,21 +2760,7 @@
         <w:rPr>
           <w:rFonts w:cstheme="minorHAnsi"/>
         </w:rPr>
-        <w:t xml:space="preserve"> .Net MVC4, Web Api, Bootstrap, SQL Server 2012, Entity Framework, HTML, CSS, jQuery, SSRS, SSIS, IIS7, Kendo UI, YUI, Google Trim Path, </w:t>
-      </w:r>
-      <w:proofErr w:type="spellStart"/>
-      <w:r>
-        <w:rPr>
-          <w:rFonts w:cstheme="minorHAnsi"/>
-        </w:rPr>
-        <w:t>NUnit</w:t>
-      </w:r>
-      <w:proofErr w:type="spellEnd"/>
-      <w:r>
-        <w:rPr>
-          <w:rFonts w:cstheme="minorHAnsi"/>
-        </w:rPr>
-        <w:t xml:space="preserve">, Angular, Microsoft Enterprise Library, Unity, TFS </w:t>
+        <w:t xml:space="preserve"> .Net MVC4, Web Api, Bootstrap, SQL Server 2012, Entity Framework, HTML, CSS, jQuery, SSRS, SSIS, IIS7, Kendo UI, YUI, Google Trim Path, NUnit, Angular, Microsoft Enterprise Library, Unity, TFS </w:t>
       </w:r>
     </w:p>
     <w:p>
@@ -3613,21 +3053,7 @@
         <w:rPr>
           <w:rFonts w:cstheme="minorHAnsi"/>
         </w:rPr>
-        <w:t xml:space="preserve">: WPF, Infragistics, CAB, Microsoft Enterprise Library, SQL Server 2008, SSRS, SSIS, </w:t>
-      </w:r>
-      <w:proofErr w:type="spellStart"/>
-      <w:r>
-        <w:rPr>
-          <w:rFonts w:cstheme="minorHAnsi"/>
-        </w:rPr>
-        <w:t>NUnit</w:t>
-      </w:r>
-      <w:proofErr w:type="spellEnd"/>
-      <w:r>
-        <w:rPr>
-          <w:rFonts w:cstheme="minorHAnsi"/>
-        </w:rPr>
-        <w:t>, PRISM, SVN</w:t>
+        <w:t>: WPF, Infragistics, CAB, Microsoft Enterprise Library, SQL Server 2008, SSRS, SSIS, NUnit, PRISM, SVN</w:t>
       </w:r>
     </w:p>
     <w:p>
@@ -9293,6 +8719,15 @@
 </file>
 
 <file path=customXml/item1.xml><?xml version="1.0" encoding="utf-8"?>
+<?mso-contentType ?>
+<FormTemplates xmlns="http://schemas.microsoft.com/sharepoint/v3/contenttype/forms">
+  <Display>DocumentLibraryForm</Display>
+  <Edit>DocumentLibraryForm</Edit>
+  <New>DocumentLibraryForm</New>
+</FormTemplates>
+</file>
+
+<file path=customXml/item2.xml><?xml version="1.0" encoding="utf-8"?>
 <p:properties xmlns:p="http://schemas.microsoft.com/office/2006/metadata/properties" xmlns:xsi="http://www.w3.org/2001/XMLSchema-instance" xmlns:pc="http://schemas.microsoft.com/office/infopath/2007/PartnerControls">
   <documentManagement>
     <_ip_UnifiedCompliancePolicyUIAction xmlns="http://schemas.microsoft.com/sharepoint/v3" xsi:nil="true"/>
@@ -9301,20 +8736,7 @@
 </p:properties>
 </file>
 
-<file path=customXml/item2.xml><?xml version="1.0" encoding="utf-8"?>
-<?mso-contentType ?>
-<FormTemplates xmlns="http://schemas.microsoft.com/sharepoint/v3/contenttype/forms">
-  <Display>DocumentLibraryForm</Display>
-  <Edit>DocumentLibraryForm</Edit>
-  <New>DocumentLibraryForm</New>
-</FormTemplates>
-</file>
-
 <file path=customXml/item3.xml><?xml version="1.0" encoding="utf-8"?>
-<b:Sources xmlns:b="http://schemas.openxmlformats.org/officeDocument/2006/bibliography" xmlns="http://schemas.openxmlformats.org/officeDocument/2006/bibliography" SelectedStyle="\APASixthEditionOfficeOnline.xsl" StyleName="APA" Version="6"/>
-</file>
-
-<file path=customXml/item4.xml><?xml version="1.0" encoding="utf-8"?>
 <ct:contentTypeSchema xmlns:ct="http://schemas.microsoft.com/office/2006/metadata/contentType" xmlns:ma="http://schemas.microsoft.com/office/2006/metadata/properties/metaAttributes" ct:_="" ma:_="" ma:contentTypeName="Document" ma:contentTypeID="0x010100AD2BBAA9BC319B429E0840E808F12AE4" ma:contentTypeVersion="15" ma:contentTypeDescription="Create a new document." ma:contentTypeScope="" ma:versionID="54becfb717cb99e27ba01335c944fc10">
   <xsd:schema xmlns:xsd="http://www.w3.org/2001/XMLSchema" xmlns:xs="http://www.w3.org/2001/XMLSchema" xmlns:p="http://schemas.microsoft.com/office/2006/metadata/properties" xmlns:ns1="http://schemas.microsoft.com/sharepoint/v3" xmlns:ns3="b3ea3ada-aecc-44d7-acfc-b7595d11a750" xmlns:ns4="a4a0459c-a582-4f19-948d-c6c0f58fedc0" targetNamespace="http://schemas.microsoft.com/office/2006/metadata/properties" ma:root="true" ma:fieldsID="2388b28091ca90fcdc3d2c1f499e985b" ns1:_="" ns3:_="" ns4:_="">
     <xsd:import namespace="http://schemas.microsoft.com/sharepoint/v3"/>
@@ -9554,7 +8976,19 @@
 </ct:contentTypeSchema>
 </file>
 
+<file path=customXml/item4.xml><?xml version="1.0" encoding="utf-8"?>
+<b:Sources xmlns:b="http://schemas.openxmlformats.org/officeDocument/2006/bibliography" xmlns="http://schemas.openxmlformats.org/officeDocument/2006/bibliography" SelectedStyle="\APASixthEditionOfficeOnline.xsl" StyleName="APA" Version="6"/>
+</file>
+
 <file path=customXml/itemProps1.xml><?xml version="1.0" encoding="utf-8"?>
+<ds:datastoreItem xmlns:ds="http://schemas.openxmlformats.org/officeDocument/2006/customXml" ds:itemID="{A294E01C-D024-448E-92D8-BC5AA6A90EA1}">
+  <ds:schemaRefs>
+    <ds:schemaRef ds:uri="http://schemas.microsoft.com/sharepoint/v3/contenttype/forms"/>
+  </ds:schemaRefs>
+</ds:datastoreItem>
+</file>
+
+<file path=customXml/itemProps2.xml><?xml version="1.0" encoding="utf-8"?>
 <ds:datastoreItem xmlns:ds="http://schemas.openxmlformats.org/officeDocument/2006/customXml" ds:itemID="{0AE83A76-CE52-48B8-BBC3-034D0C6ED5B3}">
   <ds:schemaRefs>
     <ds:schemaRef ds:uri="http://schemas.microsoft.com/office/2006/metadata/properties"/>
@@ -9564,23 +8998,7 @@
 </ds:datastoreItem>
 </file>
 
-<file path=customXml/itemProps2.xml><?xml version="1.0" encoding="utf-8"?>
-<ds:datastoreItem xmlns:ds="http://schemas.openxmlformats.org/officeDocument/2006/customXml" ds:itemID="{A294E01C-D024-448E-92D8-BC5AA6A90EA1}">
-  <ds:schemaRefs>
-    <ds:schemaRef ds:uri="http://schemas.microsoft.com/sharepoint/v3/contenttype/forms"/>
-  </ds:schemaRefs>
-</ds:datastoreItem>
-</file>
-
 <file path=customXml/itemProps3.xml><?xml version="1.0" encoding="utf-8"?>
-<ds:datastoreItem xmlns:ds="http://schemas.openxmlformats.org/officeDocument/2006/customXml" ds:itemID="{6FCE19C7-2E2E-4054-94F8-955055241140}">
-  <ds:schemaRefs>
-    <ds:schemaRef ds:uri="http://schemas.openxmlformats.org/officeDocument/2006/bibliography"/>
-  </ds:schemaRefs>
-</ds:datastoreItem>
-</file>
-
-<file path=customXml/itemProps4.xml><?xml version="1.0" encoding="utf-8"?>
 <ds:datastoreItem xmlns:ds="http://schemas.openxmlformats.org/officeDocument/2006/customXml" ds:itemID="{997A7350-314F-4F38-88FB-839619629737}">
   <ds:schemaRefs>
     <ds:schemaRef ds:uri="http://schemas.microsoft.com/office/2006/metadata/contentType"/>
@@ -9598,4 +9016,12 @@
     <ds:schemaRef ds:uri="http://schemas.microsoft.com/internal/obd"/>
   </ds:schemaRefs>
 </ds:datastoreItem>
+</file>
+
+<file path=customXml/itemProps4.xml><?xml version="1.0" encoding="utf-8"?>
+<ds:datastoreItem xmlns:ds="http://schemas.openxmlformats.org/officeDocument/2006/customXml" ds:itemID="{6FCE19C7-2E2E-4054-94F8-955055241140}">
+  <ds:schemaRefs>
+    <ds:schemaRef ds:uri="http://schemas.openxmlformats.org/officeDocument/2006/bibliography"/>
+  </ds:schemaRefs>
+</ds:datastoreItem>
 </file>
</xml_diff>

<commit_message>
changes to my portfolio
</commit_message>
<xml_diff>
--- a/my-portfolio/static/Goutham Rangarajan.docx
+++ b/my-portfolio/static/Goutham Rangarajan.docx
@@ -314,7 +314,19 @@
         <w:rPr>
           <w:rFonts w:eastAsia="Times New Roman" w:cstheme="minorHAnsi"/>
         </w:rPr>
-        <w:t xml:space="preserve">Highly inclined towards Cloud and Vue </w:t>
+        <w:t>Highly inclined towards Cloud</w:t>
+      </w:r>
+      <w:r>
+        <w:rPr>
+          <w:rFonts w:eastAsia="Times New Roman" w:cstheme="minorHAnsi"/>
+        </w:rPr>
+        <w:t xml:space="preserve"> applications, </w:t>
+      </w:r>
+      <w:r>
+        <w:rPr>
+          <w:rFonts w:eastAsia="Times New Roman" w:cstheme="minorHAnsi"/>
+        </w:rPr>
+        <w:t xml:space="preserve">Vue </w:t>
       </w:r>
       <w:proofErr w:type="spellStart"/>
       <w:r>
@@ -328,19 +340,93 @@
         <w:rPr>
           <w:rFonts w:eastAsia="Times New Roman" w:cstheme="minorHAnsi"/>
         </w:rPr>
-        <w:t xml:space="preserve"> framework. Researched integration of Cloud platforms like Firebase &amp; AWS to Vue </w:t>
+        <w:t xml:space="preserve"> </w:t>
       </w:r>
       <w:r>
         <w:rPr>
           <w:rFonts w:eastAsia="Times New Roman" w:cstheme="minorHAnsi"/>
         </w:rPr>
-        <w:t>J</w:t>
-      </w:r>
+        <w:t xml:space="preserve">&amp; </w:t>
+      </w:r>
+      <w:proofErr w:type="gramStart"/>
       <w:r>
         <w:rPr>
           <w:rFonts w:eastAsia="Times New Roman" w:cstheme="minorHAnsi"/>
         </w:rPr>
-        <w:t>s and Azure to .Net core. Developed personal applications with this research.</w:t>
+        <w:t>React</w:t>
+      </w:r>
+      <w:proofErr w:type="gramEnd"/>
+      <w:r>
+        <w:rPr>
+          <w:rFonts w:eastAsia="Times New Roman" w:cstheme="minorHAnsi"/>
+        </w:rPr>
+        <w:t xml:space="preserve"> </w:t>
+      </w:r>
+      <w:proofErr w:type="spellStart"/>
+      <w:r>
+        <w:rPr>
+          <w:rFonts w:eastAsia="Times New Roman" w:cstheme="minorHAnsi"/>
+        </w:rPr>
+        <w:t>js</w:t>
+      </w:r>
+      <w:proofErr w:type="spellEnd"/>
+      <w:r>
+        <w:rPr>
+          <w:rFonts w:eastAsia="Times New Roman" w:cstheme="minorHAnsi"/>
+        </w:rPr>
+        <w:t xml:space="preserve"> </w:t>
+      </w:r>
+      <w:r>
+        <w:rPr>
+          <w:rFonts w:eastAsia="Times New Roman" w:cstheme="minorHAnsi"/>
+        </w:rPr>
+        <w:t>framework</w:t>
+      </w:r>
+      <w:r>
+        <w:rPr>
+          <w:rFonts w:eastAsia="Times New Roman" w:cstheme="minorHAnsi"/>
+        </w:rPr>
+        <w:t>s</w:t>
+      </w:r>
+      <w:r>
+        <w:rPr>
+          <w:rFonts w:eastAsia="Times New Roman" w:cstheme="minorHAnsi"/>
+        </w:rPr>
+        <w:t xml:space="preserve">. Researched integration of Cloud platforms like Firebase &amp; AWS to Vue </w:t>
+      </w:r>
+      <w:proofErr w:type="spellStart"/>
+      <w:r>
+        <w:rPr>
+          <w:rFonts w:eastAsia="Times New Roman" w:cstheme="minorHAnsi"/>
+        </w:rPr>
+        <w:t>j</w:t>
+      </w:r>
+      <w:r>
+        <w:rPr>
+          <w:rFonts w:eastAsia="Times New Roman" w:cstheme="minorHAnsi"/>
+        </w:rPr>
+        <w:t>s</w:t>
+      </w:r>
+      <w:proofErr w:type="spellEnd"/>
+      <w:r>
+        <w:rPr>
+          <w:rFonts w:eastAsia="Times New Roman" w:cstheme="minorHAnsi"/>
+        </w:rPr>
+        <w:t xml:space="preserve">, React </w:t>
+      </w:r>
+      <w:proofErr w:type="spellStart"/>
+      <w:r>
+        <w:rPr>
+          <w:rFonts w:eastAsia="Times New Roman" w:cstheme="minorHAnsi"/>
+        </w:rPr>
+        <w:t>js</w:t>
+      </w:r>
+      <w:proofErr w:type="spellEnd"/>
+      <w:r>
+        <w:rPr>
+          <w:rFonts w:eastAsia="Times New Roman" w:cstheme="minorHAnsi"/>
+        </w:rPr>
+        <w:t xml:space="preserve"> and Azure to .Net core. Developed personal applications with this research.</w:t>
       </w:r>
     </w:p>
     <w:p>
@@ -443,7 +529,19 @@
               <w:rPr>
                 <w:rFonts w:cstheme="minorHAnsi"/>
               </w:rPr>
-              <w:t xml:space="preserve">Vue.js, Angular </w:t>
+              <w:t>Vue.js,</w:t>
+            </w:r>
+            <w:r>
+              <w:rPr>
+                <w:rFonts w:cstheme="minorHAnsi"/>
+              </w:rPr>
+              <w:t xml:space="preserve"> React.js,</w:t>
+            </w:r>
+            <w:r>
+              <w:rPr>
+                <w:rFonts w:cstheme="minorHAnsi"/>
+              </w:rPr>
+              <w:t xml:space="preserve"> Angular </w:t>
             </w:r>
             <w:r>
               <w:rPr>
@@ -1005,21 +1103,17 @@
         </w:numPr>
         <w:contextualSpacing/>
         <w:jc w:val="both"/>
-        <w:rPr>
-          <w:rFonts w:cstheme="minorHAnsi"/>
-        </w:rPr>
-      </w:pPr>
-      <w:r>
-        <w:t>A</w:t>
-      </w:r>
-      <w:r>
-        <w:t xml:space="preserve"> Vue project with Firebase authentication</w:t>
-      </w:r>
-      <w:r>
-        <w:t xml:space="preserve"> </w:t>
-      </w:r>
-      <w:r>
-        <w:t>view tracked stocks with graph</w:t>
+      </w:pPr>
+      <w:r>
+        <w:t xml:space="preserve">A React PWA single room chat project with Firebase google authentication and </w:t>
+      </w:r>
+      <w:proofErr w:type="spellStart"/>
+      <w:r>
+        <w:t>Firestore</w:t>
+      </w:r>
+      <w:proofErr w:type="spellEnd"/>
+      <w:r>
+        <w:t xml:space="preserve"> data for real time listener</w:t>
       </w:r>
     </w:p>
     <w:p>
@@ -1036,13 +1130,15 @@
           <w:u w:val="none"/>
         </w:rPr>
       </w:pPr>
-      <w:r>
-        <w:rPr>
-          <w:rStyle w:val="Hyperlink"/>
-          <w:rFonts w:cstheme="minorHAnsi"/>
-        </w:rPr>
-        <w:t>https://stockapi-90a27.firebaseapp.com</w:t>
-      </w:r>
+      <w:hyperlink r:id="rId14" w:history="1">
+        <w:r>
+          <w:rPr>
+            <w:rStyle w:val="Hyperlink"/>
+            <w:rFonts w:cstheme="minorHAnsi"/>
+          </w:rPr>
+          <w:t>https://react-superchat-8b806.web.app/</w:t>
+        </w:r>
+      </w:hyperlink>
     </w:p>
     <w:p>
       <w:pPr>
@@ -1128,7 +1224,7 @@
           <w:rFonts w:cstheme="minorHAnsi"/>
         </w:rPr>
       </w:pPr>
-      <w:hyperlink r:id="rId14" w:history="1">
+      <w:hyperlink r:id="rId15" w:history="1">
         <w:r>
           <w:rPr>
             <w:rStyle w:val="Hyperlink"/>
@@ -1190,7 +1286,7 @@
           <w:rStyle w:val="Hyperlink"/>
         </w:rPr>
       </w:pPr>
-      <w:hyperlink r:id="rId15" w:history="1">
+      <w:hyperlink r:id="rId16" w:history="1">
         <w:r>
           <w:rPr>
             <w:rStyle w:val="Hyperlink"/>
@@ -1245,7 +1341,7 @@
           <w:rStyle w:val="Hyperlink"/>
         </w:rPr>
       </w:pPr>
-      <w:hyperlink r:id="rId16" w:history="1">
+      <w:hyperlink r:id="rId17" w:history="1">
         <w:r>
           <w:rPr>
             <w:rStyle w:val="Hyperlink"/>
@@ -4418,8 +4514,8 @@
       </w:pPr>
     </w:p>
     <w:sectPr>
-      <w:headerReference w:type="default" r:id="rId17"/>
-      <w:footerReference w:type="default" r:id="rId18"/>
+      <w:headerReference w:type="default" r:id="rId18"/>
+      <w:footerReference w:type="default" r:id="rId19"/>
       <w:type w:val="continuous"/>
       <w:pgSz w:w="12240" w:h="15840"/>
       <w:pgMar w:top="720" w:right="720" w:bottom="720" w:left="720" w:header="576" w:footer="288" w:gutter="0"/>
@@ -6841,7 +6937,7 @@
   <w:abstractNum w:abstractNumId="17" w15:restartNumberingAfterBreak="0">
     <w:nsid w:val="20C726B0"/>
     <w:multiLevelType w:val="hybridMultilevel"/>
-    <w:tmpl w:val="581204A2"/>
+    <w:tmpl w:val="EB7EC604"/>
     <w:lvl w:ilvl="0" w:tplc="04090001">
       <w:start w:val="1"/>
       <w:numFmt w:val="bullet"/>
@@ -9997,6 +10093,19 @@
 </file>
 
 <file path=customXml/item2.xml><?xml version="1.0" encoding="utf-8"?>
+<?mso-contentType ?>
+<FormTemplates xmlns="http://schemas.microsoft.com/sharepoint/v3/contenttype/forms">
+  <Display>DocumentLibraryForm</Display>
+  <Edit>DocumentLibraryForm</Edit>
+  <New>DocumentLibraryForm</New>
+</FormTemplates>
+</file>
+
+<file path=customXml/item3.xml><?xml version="1.0" encoding="utf-8"?>
+<b:Sources xmlns:b="http://schemas.openxmlformats.org/officeDocument/2006/bibliography" xmlns="http://schemas.openxmlformats.org/officeDocument/2006/bibliography" SelectedStyle="\APASixthEditionOfficeOnline.xsl" StyleName="APA" Version="6"/>
+</file>
+
+<file path=customXml/item4.xml><?xml version="1.0" encoding="utf-8"?>
 <ct:contentTypeSchema xmlns:ct="http://schemas.microsoft.com/office/2006/metadata/contentType" xmlns:ma="http://schemas.microsoft.com/office/2006/metadata/properties/metaAttributes" ct:_="" ma:_="" ma:contentTypeName="Document" ma:contentTypeID="0x010100AD2BBAA9BC319B429E0840E808F12AE4" ma:contentTypeVersion="15" ma:contentTypeDescription="Create a new document." ma:contentTypeScope="" ma:versionID="54becfb717cb99e27ba01335c944fc10">
   <xsd:schema xmlns:xsd="http://www.w3.org/2001/XMLSchema" xmlns:xs="http://www.w3.org/2001/XMLSchema" xmlns:p="http://schemas.microsoft.com/office/2006/metadata/properties" xmlns:ns1="http://schemas.microsoft.com/sharepoint/v3" xmlns:ns3="b3ea3ada-aecc-44d7-acfc-b7595d11a750" xmlns:ns4="a4a0459c-a582-4f19-948d-c6c0f58fedc0" targetNamespace="http://schemas.microsoft.com/office/2006/metadata/properties" ma:root="true" ma:fieldsID="2388b28091ca90fcdc3d2c1f499e985b" ns1:_="" ns3:_="" ns4:_="">
     <xsd:import namespace="http://schemas.microsoft.com/sharepoint/v3"/>
@@ -10236,19 +10345,6 @@
 </ct:contentTypeSchema>
 </file>
 
-<file path=customXml/item3.xml><?xml version="1.0" encoding="utf-8"?>
-<b:Sources xmlns:b="http://schemas.openxmlformats.org/officeDocument/2006/bibliography" xmlns="http://schemas.openxmlformats.org/officeDocument/2006/bibliography" SelectedStyle="\APASixthEditionOfficeOnline.xsl" StyleName="APA" Version="6"/>
-</file>
-
-<file path=customXml/item4.xml><?xml version="1.0" encoding="utf-8"?>
-<?mso-contentType ?>
-<FormTemplates xmlns="http://schemas.microsoft.com/sharepoint/v3/contenttype/forms">
-  <Display>DocumentLibraryForm</Display>
-  <Edit>DocumentLibraryForm</Edit>
-  <New>DocumentLibraryForm</New>
-</FormTemplates>
-</file>
-
 <file path=customXml/itemProps1.xml><?xml version="1.0" encoding="utf-8"?>
 <ds:datastoreItem xmlns:ds="http://schemas.openxmlformats.org/officeDocument/2006/customXml" ds:itemID="{0AE83A76-CE52-48B8-BBC3-034D0C6ED5B3}">
   <ds:schemaRefs>
@@ -10260,6 +10356,22 @@
 </file>
 
 <file path=customXml/itemProps2.xml><?xml version="1.0" encoding="utf-8"?>
+<ds:datastoreItem xmlns:ds="http://schemas.openxmlformats.org/officeDocument/2006/customXml" ds:itemID="{A294E01C-D024-448E-92D8-BC5AA6A90EA1}">
+  <ds:schemaRefs>
+    <ds:schemaRef ds:uri="http://schemas.microsoft.com/sharepoint/v3/contenttype/forms"/>
+  </ds:schemaRefs>
+</ds:datastoreItem>
+</file>
+
+<file path=customXml/itemProps3.xml><?xml version="1.0" encoding="utf-8"?>
+<ds:datastoreItem xmlns:ds="http://schemas.openxmlformats.org/officeDocument/2006/customXml" ds:itemID="{6FCE19C7-2E2E-4054-94F8-955055241140}">
+  <ds:schemaRefs>
+    <ds:schemaRef ds:uri="http://schemas.openxmlformats.org/officeDocument/2006/bibliography"/>
+  </ds:schemaRefs>
+</ds:datastoreItem>
+</file>
+
+<file path=customXml/itemProps4.xml><?xml version="1.0" encoding="utf-8"?>
 <ds:datastoreItem xmlns:ds="http://schemas.openxmlformats.org/officeDocument/2006/customXml" ds:itemID="{997A7350-314F-4F38-88FB-839619629737}">
   <ds:schemaRefs>
     <ds:schemaRef ds:uri="http://schemas.microsoft.com/office/2006/metadata/contentType"/>
@@ -10277,20 +10389,4 @@
     <ds:schemaRef ds:uri="http://schemas.microsoft.com/internal/obd"/>
   </ds:schemaRefs>
 </ds:datastoreItem>
-</file>
-
-<file path=customXml/itemProps3.xml><?xml version="1.0" encoding="utf-8"?>
-<ds:datastoreItem xmlns:ds="http://schemas.openxmlformats.org/officeDocument/2006/customXml" ds:itemID="{6FCE19C7-2E2E-4054-94F8-955055241140}">
-  <ds:schemaRefs>
-    <ds:schemaRef ds:uri="http://schemas.openxmlformats.org/officeDocument/2006/bibliography"/>
-  </ds:schemaRefs>
-</ds:datastoreItem>
-</file>
-
-<file path=customXml/itemProps4.xml><?xml version="1.0" encoding="utf-8"?>
-<ds:datastoreItem xmlns:ds="http://schemas.openxmlformats.org/officeDocument/2006/customXml" ds:itemID="{A294E01C-D024-448E-92D8-BC5AA6A90EA1}">
-  <ds:schemaRefs>
-    <ds:schemaRef ds:uri="http://schemas.microsoft.com/sharepoint/v3/contenttype/forms"/>
-  </ds:schemaRefs>
-</ds:datastoreItem>
 </file>
</xml_diff>

<commit_message>
changes to web learning project <<V2 in react>>
</commit_message>
<xml_diff>
--- a/my-portfolio/static/Goutham Rangarajan.docx
+++ b/my-portfolio/static/Goutham Rangarajan.docx
@@ -346,21 +346,7 @@
         <w:rPr>
           <w:rFonts w:eastAsia="Times New Roman" w:cstheme="minorHAnsi"/>
         </w:rPr>
-        <w:t xml:space="preserve">&amp; </w:t>
-      </w:r>
-      <w:proofErr w:type="gramStart"/>
-      <w:r>
-        <w:rPr>
-          <w:rFonts w:eastAsia="Times New Roman" w:cstheme="minorHAnsi"/>
-        </w:rPr>
-        <w:t>React</w:t>
-      </w:r>
-      <w:proofErr w:type="gramEnd"/>
-      <w:r>
-        <w:rPr>
-          <w:rFonts w:eastAsia="Times New Roman" w:cstheme="minorHAnsi"/>
-        </w:rPr>
-        <w:t xml:space="preserve"> </w:t>
+        <w:t xml:space="preserve">&amp; React </w:t>
       </w:r>
       <w:proofErr w:type="spellStart"/>
       <w:r>
@@ -1143,7 +1129,6 @@
     <w:p>
       <w:pPr>
         <w:pStyle w:val="ListParagraph"/>
-        <w:widowControl/>
         <w:numPr>
           <w:ilvl w:val="0"/>
           <w:numId w:val="27"/>
@@ -1158,19 +1143,53 @@
         <w:rPr>
           <w:rFonts w:cstheme="minorHAnsi"/>
         </w:rPr>
-        <w:t>A</w:t>
-      </w:r>
-      <w:r>
-        <w:rPr>
-          <w:rFonts w:cstheme="minorHAnsi"/>
-        </w:rPr>
-        <w:t xml:space="preserve"> PWA project using </w:t>
+        <w:t xml:space="preserve">A PWA project using </w:t>
       </w:r>
       <w:proofErr w:type="spellStart"/>
       <w:r>
         <w:rPr>
           <w:rFonts w:cstheme="minorHAnsi"/>
         </w:rPr>
+        <w:t>Vite</w:t>
+      </w:r>
+      <w:proofErr w:type="spellEnd"/>
+      <w:r>
+        <w:rPr>
+          <w:rFonts w:cstheme="minorHAnsi"/>
+        </w:rPr>
+        <w:t>,</w:t>
+      </w:r>
+      <w:r>
+        <w:rPr>
+          <w:rFonts w:cstheme="minorHAnsi"/>
+        </w:rPr>
+        <w:t xml:space="preserve"> </w:t>
+      </w:r>
+      <w:r>
+        <w:rPr>
+          <w:rFonts w:cstheme="minorHAnsi"/>
+        </w:rPr>
+        <w:t xml:space="preserve">React and Firebase to display a collection of you tube videos(along with the ability to play video) and documentation of the topics </w:t>
+      </w:r>
+      <w:proofErr w:type="spellStart"/>
+      <w:r>
+        <w:rPr>
+          <w:rFonts w:cstheme="minorHAnsi"/>
+        </w:rPr>
+        <w:t>Vue,React</w:t>
+      </w:r>
+      <w:proofErr w:type="spellEnd"/>
+      <w:r>
+        <w:rPr>
+          <w:rFonts w:cstheme="minorHAnsi"/>
+        </w:rPr>
+        <w:t xml:space="preserve">, </w:t>
+      </w:r>
+      <w:proofErr w:type="spellStart"/>
+      <w:r>
+        <w:rPr>
+          <w:rFonts w:cstheme="minorHAnsi"/>
+        </w:rPr>
         <w:t>Nuxt</w:t>
       </w:r>
       <w:proofErr w:type="spellEnd"/>
@@ -1178,32 +1197,6 @@
         <w:rPr>
           <w:rFonts w:cstheme="minorHAnsi"/>
         </w:rPr>
-        <w:t xml:space="preserve"> and Firebase to display a collection of you tube </w:t>
-      </w:r>
-      <w:r>
-        <w:rPr>
-          <w:rFonts w:cstheme="minorHAnsi"/>
-        </w:rPr>
-        <w:t>videos (</w:t>
-      </w:r>
-      <w:r>
-        <w:rPr>
-          <w:rFonts w:cstheme="minorHAnsi"/>
-        </w:rPr>
-        <w:t xml:space="preserve">along with the ability to play video) and documentation of the topics Vue, </w:t>
-      </w:r>
-      <w:proofErr w:type="spellStart"/>
-      <w:r>
-        <w:rPr>
-          <w:rFonts w:cstheme="minorHAnsi"/>
-        </w:rPr>
-        <w:t>Nuxt</w:t>
-      </w:r>
-      <w:proofErr w:type="spellEnd"/>
-      <w:r>
-        <w:rPr>
-          <w:rFonts w:cstheme="minorHAnsi"/>
-        </w:rPr>
         <w:t>, HTML, CSS frameworks etc</w:t>
       </w:r>
       <w:r>
@@ -1211,6 +1204,12 @@
           <w:rFonts w:cstheme="minorHAnsi"/>
         </w:rPr>
         <w:t>.</w:t>
+      </w:r>
+      <w:r>
+        <w:rPr>
+          <w:rFonts w:cstheme="minorHAnsi"/>
+        </w:rPr>
+        <w:t xml:space="preserve"> </w:t>
       </w:r>
     </w:p>
     <w:p>
@@ -2280,7 +2279,6 @@
         <w:t xml:space="preserve"> </w:t>
       </w:r>
       <w:proofErr w:type="spellStart"/>
-      <w:proofErr w:type="gramStart"/>
       <w:r>
         <w:rPr>
           <w:rFonts w:cstheme="minorHAnsi"/>
@@ -2296,7 +2294,6 @@
         <w:t>,Tibco</w:t>
       </w:r>
       <w:proofErr w:type="spellEnd"/>
-      <w:proofErr w:type="gramEnd"/>
       <w:r>
         <w:rPr>
           <w:rFonts w:cstheme="minorHAnsi"/>
@@ -2357,23 +2354,7 @@
           <w:rFonts w:cstheme="minorHAnsi"/>
           <w:bCs/>
         </w:rPr>
-        <w:t xml:space="preserve"> used by internal technical team &amp; business analysts to interact with Web </w:t>
-      </w:r>
-      <w:proofErr w:type="gramStart"/>
-      <w:r>
-        <w:rPr>
-          <w:rFonts w:cstheme="minorHAnsi"/>
-          <w:bCs/>
-        </w:rPr>
-        <w:t>API’s</w:t>
-      </w:r>
-      <w:proofErr w:type="gramEnd"/>
-      <w:r>
-        <w:rPr>
-          <w:rFonts w:cstheme="minorHAnsi"/>
-          <w:bCs/>
-        </w:rPr>
-        <w:t xml:space="preserve"> to gather security and price information.</w:t>
+        <w:t xml:space="preserve"> used by internal technical team &amp; business analysts to interact with Web API’s to gather security and price information.</w:t>
       </w:r>
     </w:p>
     <w:p>
@@ -2678,23 +2659,7 @@
           <w:rFonts w:cstheme="minorHAnsi"/>
           <w:bCs/>
         </w:rPr>
-        <w:t xml:space="preserve"> application for client LBBW NY which was designed and developed using PRISM Framework (Composite Application Library), MVVM, WPF, WCF, SSIS and SQL Server. Clearview hosts multiple modules like Account Recertification, Vault, Front to </w:t>
-      </w:r>
-      <w:proofErr w:type="gramStart"/>
-      <w:r>
-        <w:rPr>
-          <w:rFonts w:cstheme="minorHAnsi"/>
-          <w:bCs/>
-        </w:rPr>
-        <w:t>Back office</w:t>
-      </w:r>
-      <w:proofErr w:type="gramEnd"/>
-      <w:r>
-        <w:rPr>
-          <w:rFonts w:cstheme="minorHAnsi"/>
-          <w:bCs/>
-        </w:rPr>
-        <w:t xml:space="preserve"> reconciliation and Journal Entry. </w:t>
+        <w:t xml:space="preserve"> application for client LBBW NY which was designed and developed using PRISM Framework (Composite Application Library), MVVM, WPF, WCF, SSIS and SQL Server. Clearview hosts multiple modules like Account Recertification, Vault, Front to Back office reconciliation and Journal Entry. </w:t>
       </w:r>
     </w:p>
     <w:p>
@@ -2972,7 +2937,6 @@
         </w:rPr>
         <w:tab/>
       </w:r>
-      <w:proofErr w:type="gramStart"/>
       <w:r>
         <w:rPr>
           <w:rFonts w:cstheme="minorHAnsi"/>
@@ -2994,7 +2958,6 @@
         </w:rPr>
         <w:tab/>
       </w:r>
-      <w:proofErr w:type="gramEnd"/>
       <w:r>
         <w:rPr>
           <w:rFonts w:cstheme="minorHAnsi"/>
@@ -3177,23 +3140,7 @@
           <w:rFonts w:cstheme="minorHAnsi"/>
           <w:bCs/>
         </w:rPr>
-        <w:t xml:space="preserve">Implemented generic Export Utility for hundred plus screens which made Excel experience </w:t>
-      </w:r>
-      <w:proofErr w:type="gramStart"/>
-      <w:r>
-        <w:rPr>
-          <w:rFonts w:cstheme="minorHAnsi"/>
-          <w:bCs/>
-        </w:rPr>
-        <w:t>similar to</w:t>
-      </w:r>
-      <w:proofErr w:type="gramEnd"/>
-      <w:r>
-        <w:rPr>
-          <w:rFonts w:cstheme="minorHAnsi"/>
-          <w:bCs/>
-        </w:rPr>
-        <w:t xml:space="preserve"> UI Grids and also eased code maintainability.</w:t>
+        <w:t>Implemented generic Export Utility for hundred plus screens which made Excel experience similar to UI Grids and also eased code maintainability.</w:t>
       </w:r>
     </w:p>
     <w:p>
@@ -3262,23 +3209,7 @@
           <w:rFonts w:cstheme="minorHAnsi"/>
           <w:bCs/>
         </w:rPr>
-        <w:t xml:space="preserve">Suggested/submitted Angular 2 Proof of Concept data table like component to replace existing Kendo UI Grids to improve response time </w:t>
-      </w:r>
-      <w:proofErr w:type="gramStart"/>
-      <w:r>
-        <w:rPr>
-          <w:rFonts w:cstheme="minorHAnsi"/>
-          <w:bCs/>
-        </w:rPr>
-        <w:t>and also</w:t>
-      </w:r>
-      <w:proofErr w:type="gramEnd"/>
-      <w:r>
-        <w:rPr>
-          <w:rFonts w:cstheme="minorHAnsi"/>
-          <w:bCs/>
-        </w:rPr>
-        <w:t xml:space="preserve"> to ease the user from horizontal scrolling. </w:t>
+        <w:t xml:space="preserve">Suggested/submitted Angular 2 Proof of Concept data table like component to replace existing Kendo UI Grids to improve response time and also to ease the user from horizontal scrolling. </w:t>
       </w:r>
     </w:p>
     <w:p>
@@ -3553,23 +3484,7 @@
           <w:rFonts w:cstheme="minorHAnsi"/>
           <w:bCs/>
         </w:rPr>
-        <w:t xml:space="preserve">, Navigation component, </w:t>
-      </w:r>
-      <w:proofErr w:type="gramStart"/>
-      <w:r>
-        <w:rPr>
-          <w:rFonts w:cstheme="minorHAnsi"/>
-          <w:bCs/>
-        </w:rPr>
-        <w:t>router</w:t>
-      </w:r>
-      <w:proofErr w:type="gramEnd"/>
-      <w:r>
-        <w:rPr>
-          <w:rFonts w:cstheme="minorHAnsi"/>
-          <w:bCs/>
-        </w:rPr>
-        <w:t xml:space="preserve"> and form validation</w:t>
+        <w:t>, Navigation component, router and form validation</w:t>
       </w:r>
       <w:r>
         <w:rPr>
@@ -3951,21 +3866,7 @@
         <w:rPr>
           <w:rFonts w:cstheme="minorHAnsi"/>
         </w:rPr>
-        <w:t xml:space="preserve">Web applications designed with .Net MVC 4 Web API, Bootstrap, and AngularJS (1.6), YUI controls, jQuery used by Bank of America associates for regulatory functionalities and for brokerage in </w:t>
-      </w:r>
-      <w:proofErr w:type="gramStart"/>
-      <w:r>
-        <w:rPr>
-          <w:rFonts w:cstheme="minorHAnsi"/>
-        </w:rPr>
-        <w:t>merge's</w:t>
-      </w:r>
-      <w:proofErr w:type="gramEnd"/>
-      <w:r>
-        <w:rPr>
-          <w:rFonts w:cstheme="minorHAnsi"/>
-        </w:rPr>
-        <w:t xml:space="preserve"> and acquisitions. </w:t>
+        <w:t xml:space="preserve">Web applications designed with .Net MVC 4 Web API, Bootstrap, and AngularJS (1.6), YUI controls, jQuery used by Bank of America associates for regulatory functionalities and for brokerage in merge's and acquisitions. </w:t>
       </w:r>
     </w:p>
     <w:p>
@@ -6937,7 +6838,7 @@
   <w:abstractNum w:abstractNumId="17" w15:restartNumberingAfterBreak="0">
     <w:nsid w:val="20C726B0"/>
     <w:multiLevelType w:val="hybridMultilevel"/>
-    <w:tmpl w:val="EB7EC604"/>
+    <w:tmpl w:val="618A55D0"/>
     <w:lvl w:ilvl="0" w:tplc="04090001">
       <w:start w:val="1"/>
       <w:numFmt w:val="bullet"/>

</xml_diff>